<commit_message>
add 3 module in course zapis
</commit_message>
<xml_diff>
--- a/Курсовой проект/Записка.docx
+++ b/Курсовой проект/Записка.docx
@@ -8643,7 +8643,7 @@
     </w:p>
     <w:p>
       <w:pPr>
-        <w:pStyle w:val="af1"/>
+        <w:pStyle w:val="af2"/>
         <w:shd w:val="clear" w:color="auto" w:fill="FFFFFF"/>
         <w:spacing w:before="120" w:beforeAutospacing="0" w:after="120" w:afterAutospacing="0" w:line="360" w:lineRule="auto"/>
         <w:ind w:firstLine="510"/>
@@ -9362,7 +9362,7 @@
     </w:p>
     <w:p>
       <w:pPr>
-        <w:pStyle w:val="af1"/>
+        <w:pStyle w:val="af2"/>
         <w:shd w:val="clear" w:color="auto" w:fill="FFFFFF"/>
         <w:spacing w:before="120" w:beforeAutospacing="0" w:after="120" w:afterAutospacing="0" w:line="360" w:lineRule="auto"/>
         <w:ind w:firstLine="510"/>
@@ -9746,7 +9746,7 @@
     </w:p>
     <w:p>
       <w:pPr>
-        <w:pStyle w:val="af1"/>
+        <w:pStyle w:val="af2"/>
         <w:shd w:val="clear" w:color="auto" w:fill="FFFFFF"/>
         <w:spacing w:before="120" w:beforeAutospacing="0" w:after="120" w:afterAutospacing="0" w:line="360" w:lineRule="auto"/>
         <w:rPr>
@@ -10040,7 +10040,7 @@
     </w:p>
     <w:p>
       <w:pPr>
-        <w:pStyle w:val="af1"/>
+        <w:pStyle w:val="af2"/>
         <w:shd w:val="clear" w:color="auto" w:fill="FFFFFF"/>
         <w:spacing w:before="120" w:beforeAutospacing="0" w:after="120" w:afterAutospacing="0" w:line="360" w:lineRule="auto"/>
         <w:ind w:firstLine="708"/>
@@ -10396,7 +10396,7 @@
     </w:p>
     <w:p>
       <w:pPr>
-        <w:pStyle w:val="af1"/>
+        <w:pStyle w:val="af2"/>
         <w:shd w:val="clear" w:color="auto" w:fill="FFFFFF"/>
         <w:spacing w:before="120" w:beforeAutospacing="0" w:after="120" w:afterAutospacing="0" w:line="360" w:lineRule="auto"/>
         <w:ind w:firstLine="708"/>
@@ -11773,7 +11773,7 @@
     </w:p>
     <w:p>
       <w:pPr>
-        <w:pStyle w:val="af1"/>
+        <w:pStyle w:val="af2"/>
         <w:shd w:val="clear" w:color="auto" w:fill="FFFFFF"/>
         <w:spacing w:before="120" w:beforeAutospacing="0" w:after="120" w:afterAutospacing="0" w:line="360" w:lineRule="auto"/>
         <w:ind w:firstLine="708"/>
@@ -12619,7 +12619,7 @@
     </w:p>
     <w:p>
       <w:pPr>
-        <w:pStyle w:val="af1"/>
+        <w:pStyle w:val="af2"/>
         <w:shd w:val="clear" w:color="auto" w:fill="FFFFFF"/>
         <w:spacing w:before="120" w:beforeAutospacing="0" w:after="120" w:afterAutospacing="0" w:line="360" w:lineRule="auto"/>
         <w:ind w:firstLine="708"/>
@@ -14140,7 +14140,7 @@
     </w:p>
     <w:p>
       <w:pPr>
-        <w:pStyle w:val="af1"/>
+        <w:pStyle w:val="af2"/>
         <w:shd w:val="clear" w:color="auto" w:fill="FFFFFF"/>
         <w:spacing w:before="120" w:beforeAutospacing="0" w:after="120" w:afterAutospacing="0" w:line="360" w:lineRule="auto"/>
         <w:ind w:firstLine="708"/>
@@ -14740,7 +14740,7 @@
     </w:p>
     <w:p>
       <w:pPr>
-        <w:pStyle w:val="af1"/>
+        <w:pStyle w:val="af2"/>
         <w:shd w:val="clear" w:color="auto" w:fill="FFFFFF"/>
         <w:spacing w:before="120" w:beforeAutospacing="0" w:after="120" w:afterAutospacing="0" w:line="360" w:lineRule="auto"/>
         <w:ind w:firstLine="708"/>
@@ -15413,7 +15413,7 @@
     </w:p>
     <w:p>
       <w:pPr>
-        <w:pStyle w:val="af1"/>
+        <w:pStyle w:val="af2"/>
         <w:shd w:val="clear" w:color="auto" w:fill="FFFFFF"/>
         <w:spacing w:before="120" w:beforeAutospacing="0" w:after="120" w:afterAutospacing="0" w:line="360" w:lineRule="auto"/>
         <w:ind w:firstLine="708"/>
@@ -16007,7 +16007,7 @@
     </w:p>
     <w:p>
       <w:pPr>
-        <w:pStyle w:val="af1"/>
+        <w:pStyle w:val="af2"/>
         <w:shd w:val="clear" w:color="auto" w:fill="FFFFFF"/>
         <w:spacing w:before="120" w:beforeAutospacing="0" w:after="120" w:afterAutospacing="0" w:line="360" w:lineRule="auto"/>
         <w:ind w:firstLine="708"/>
@@ -17133,7 +17133,7 @@
     </w:p>
     <w:p>
       <w:pPr>
-        <w:pStyle w:val="af1"/>
+        <w:pStyle w:val="af2"/>
         <w:keepNext/>
         <w:shd w:val="clear" w:color="auto" w:fill="FFFFFF"/>
         <w:spacing w:before="120" w:beforeAutospacing="0" w:after="120" w:afterAutospacing="0" w:line="360" w:lineRule="auto"/>
@@ -19498,31 +19498,22 @@
         </w:numPr>
         <w:spacing w:before="0" w:line="360" w:lineRule="auto"/>
         <w:ind w:left="0" w:firstLine="0"/>
-        <w:jc w:val="center"/>
-        <w:rPr>
-          <w:rFonts w:ascii="Times New Roman" w:hAnsi="Times New Roman" w:cs="Times New Roman"/>
-          <w:b/>
-          <w:color w:val="auto"/>
-          <w:sz w:val="28"/>
+        <w:rPr>
+          <w:rFonts w:cs="Times New Roman"/>
+          <w:b w:val="0"/>
         </w:rPr>
       </w:pPr>
       <w:bookmarkStart w:id="4" w:name="_Toc43673437"/>
       <w:r>
         <w:rPr>
-          <w:rFonts w:ascii="Times New Roman" w:hAnsi="Times New Roman" w:cs="Times New Roman"/>
-          <w:b/>
-          <w:color w:val="auto"/>
-          <w:sz w:val="28"/>
+          <w:rFonts w:cs="Times New Roman"/>
           <w:lang w:val="en-US"/>
         </w:rPr>
         <w:t>ParserOK</w:t>
       </w:r>
       <w:r>
         <w:rPr>
-          <w:rFonts w:ascii="Times New Roman" w:hAnsi="Times New Roman" w:cs="Times New Roman"/>
-          <w:b/>
-          <w:color w:val="auto"/>
-          <w:sz w:val="28"/>
+          <w:rFonts w:cs="Times New Roman"/>
         </w:rPr>
         <w:t>.</w:t>
       </w:r>
@@ -19530,7 +19521,7 @@
     </w:p>
     <w:p>
       <w:pPr>
-        <w:pStyle w:val="af1"/>
+        <w:pStyle w:val="af2"/>
         <w:shd w:val="clear" w:color="auto" w:fill="FFFFFF"/>
         <w:spacing w:before="0" w:beforeAutospacing="0" w:after="0" w:afterAutospacing="0" w:line="360" w:lineRule="auto"/>
         <w:ind w:firstLine="709"/>
@@ -19543,7 +19534,7 @@
       </w:pPr>
       <w:r>
         <w:rPr>
-          <w:rStyle w:val="af2"/>
+          <w:rStyle w:val="af3"/>
           <w:b w:val="0"/>
           <w:bCs w:val="0"/>
           <w:sz w:val="28"/>
@@ -19554,7 +19545,7 @@
       </w:r>
       <w:r>
         <w:rPr>
-          <w:rStyle w:val="af2"/>
+          <w:rStyle w:val="af3"/>
           <w:b w:val="0"/>
           <w:bCs w:val="0"/>
           <w:sz w:val="28"/>
@@ -19565,7 +19556,7 @@
       </w:r>
       <w:r>
         <w:rPr>
-          <w:rStyle w:val="af2"/>
+          <w:rStyle w:val="af3"/>
           <w:b w:val="0"/>
           <w:bCs w:val="0"/>
           <w:sz w:val="28"/>
@@ -19576,7 +19567,7 @@
       </w:r>
       <w:r>
         <w:rPr>
-          <w:rStyle w:val="af2"/>
+          <w:rStyle w:val="af3"/>
           <w:b w:val="0"/>
           <w:bCs w:val="0"/>
           <w:sz w:val="28"/>
@@ -19587,7 +19578,7 @@
       </w:r>
       <w:r>
         <w:rPr>
-          <w:rStyle w:val="af2"/>
+          <w:rStyle w:val="af3"/>
           <w:b w:val="0"/>
           <w:bCs w:val="0"/>
           <w:sz w:val="28"/>
@@ -19815,7 +19806,7 @@
       </w:r>
       <w:r>
         <w:rPr>
-          <w:rStyle w:val="af2"/>
+          <w:rStyle w:val="af3"/>
           <w:b w:val="0"/>
           <w:bCs w:val="0"/>
           <w:sz w:val="28"/>
@@ -19861,7 +19852,7 @@
       </w:r>
       <w:r>
         <w:rPr>
-          <w:rStyle w:val="af2"/>
+          <w:rStyle w:val="af3"/>
           <w:b w:val="0"/>
           <w:bCs w:val="0"/>
           <w:sz w:val="28"/>
@@ -19893,7 +19884,7 @@
       </w:r>
       <w:r>
         <w:rPr>
-          <w:rStyle w:val="af2"/>
+          <w:rStyle w:val="af3"/>
           <w:b w:val="0"/>
           <w:bCs w:val="0"/>
           <w:sz w:val="28"/>
@@ -19912,7 +19903,7 @@
     </w:p>
     <w:p>
       <w:pPr>
-        <w:pStyle w:val="af1"/>
+        <w:pStyle w:val="af2"/>
         <w:shd w:val="clear" w:color="auto" w:fill="FFFFFF"/>
         <w:spacing w:before="0" w:beforeAutospacing="0" w:after="0" w:afterAutospacing="0" w:line="360" w:lineRule="auto"/>
         <w:ind w:firstLine="709"/>
@@ -19967,7 +19958,7 @@
       </w:r>
       <w:r>
         <w:rPr>
-          <w:rStyle w:val="af2"/>
+          <w:rStyle w:val="af3"/>
           <w:b w:val="0"/>
           <w:bCs w:val="0"/>
           <w:sz w:val="28"/>
@@ -20097,7 +20088,7 @@
       </w:r>
       <w:r>
         <w:rPr>
-          <w:rStyle w:val="af2"/>
+          <w:rStyle w:val="af3"/>
           <w:b w:val="0"/>
           <w:bCs w:val="0"/>
           <w:sz w:val="28"/>
@@ -20129,7 +20120,7 @@
       </w:r>
       <w:r>
         <w:rPr>
-          <w:rStyle w:val="af2"/>
+          <w:rStyle w:val="af3"/>
           <w:b w:val="0"/>
           <w:bCs w:val="0"/>
           <w:sz w:val="28"/>
@@ -20140,7 +20131,7 @@
       </w:r>
       <w:r>
         <w:rPr>
-          <w:rStyle w:val="af2"/>
+          <w:rStyle w:val="af3"/>
           <w:b w:val="0"/>
           <w:bCs w:val="0"/>
           <w:sz w:val="28"/>
@@ -20151,7 +20142,7 @@
       </w:r>
       <w:r>
         <w:rPr>
-          <w:rStyle w:val="af2"/>
+          <w:rStyle w:val="af3"/>
           <w:b w:val="0"/>
           <w:bCs w:val="0"/>
           <w:sz w:val="28"/>
@@ -20366,7 +20357,7 @@
     </w:p>
     <w:p>
       <w:pPr>
-        <w:pStyle w:val="af1"/>
+        <w:pStyle w:val="af2"/>
         <w:shd w:val="clear" w:color="auto" w:fill="FFFFFF"/>
         <w:spacing w:before="0" w:beforeAutospacing="0" w:after="0" w:afterAutospacing="0" w:line="360" w:lineRule="auto"/>
         <w:ind w:firstLine="709"/>
@@ -20491,7 +20482,7 @@
       </w:r>
       <w:r>
         <w:rPr>
-          <w:rStyle w:val="af2"/>
+          <w:rStyle w:val="af3"/>
           <w:b w:val="0"/>
           <w:bCs w:val="0"/>
           <w:sz w:val="28"/>
@@ -20565,7 +20556,7 @@
       </w:r>
       <w:r>
         <w:rPr>
-          <w:rStyle w:val="af2"/>
+          <w:rStyle w:val="af3"/>
           <w:b w:val="0"/>
           <w:bCs w:val="0"/>
           <w:sz w:val="28"/>
@@ -20880,21 +20871,17 @@
         </w:numPr>
         <w:spacing w:before="0" w:line="360" w:lineRule="auto"/>
         <w:ind w:left="0" w:firstLine="0"/>
-        <w:jc w:val="center"/>
-        <w:rPr>
-          <w:rFonts w:ascii="Times New Roman" w:hAnsi="Times New Roman" w:cs="Times New Roman"/>
-          <w:b/>
-          <w:color w:val="auto"/>
+        <w:rPr>
+          <w:rFonts w:cs="Times New Roman"/>
+          <w:b w:val="0"/>
           <w:sz w:val="36"/>
         </w:rPr>
       </w:pPr>
       <w:bookmarkStart w:id="5" w:name="_Toc43673438"/>
       <w:r>
         <w:rPr>
-          <w:rFonts w:ascii="Times New Roman" w:hAnsi="Times New Roman" w:cs="Times New Roman"/>
-          <w:b/>
+          <w:rFonts w:cs="Times New Roman"/>
           <w:color w:val="000000"/>
-          <w:sz w:val="28"/>
           <w:szCs w:val="27"/>
           <w:shd w:val="clear" w:color="auto" w:fill="FFFFFF"/>
         </w:rPr>
@@ -20904,10 +20891,8 @@
       <w:bookmarkEnd w:id="5"/>
       <w:r>
         <w:rPr>
-          <w:rFonts w:ascii="Times New Roman" w:hAnsi="Times New Roman" w:cs="Times New Roman"/>
-          <w:b/>
+          <w:rFonts w:cs="Times New Roman"/>
           <w:color w:val="000000"/>
-          <w:sz w:val="28"/>
           <w:szCs w:val="27"/>
           <w:shd w:val="clear" w:color="auto" w:fill="FFFFFF"/>
         </w:rPr>
@@ -20915,9 +20900,7 @@
       </w:r>
       <w:r>
         <w:rPr>
-          <w:rFonts w:ascii="Times New Roman" w:hAnsi="Times New Roman" w:cs="Times New Roman"/>
-          <w:b/>
-          <w:color w:val="auto"/>
+          <w:rFonts w:cs="Times New Roman"/>
           <w:sz w:val="36"/>
         </w:rPr>
         <w:t xml:space="preserve"> </w:t>
@@ -21392,7 +21375,7 @@
     </w:p>
     <w:p>
       <w:pPr>
-        <w:pStyle w:val="af1"/>
+        <w:pStyle w:val="af2"/>
         <w:spacing w:before="135" w:beforeAutospacing="0" w:after="0" w:afterAutospacing="0" w:line="360" w:lineRule="auto"/>
         <w:ind w:firstLine="709"/>
         <w:jc w:val="both"/>
@@ -21691,7 +21674,7 @@
     </w:p>
     <w:p>
       <w:pPr>
-        <w:pStyle w:val="af1"/>
+        <w:pStyle w:val="af2"/>
         <w:spacing w:before="135" w:beforeAutospacing="0" w:after="0" w:afterAutospacing="0" w:line="360" w:lineRule="auto"/>
         <w:ind w:firstLine="709"/>
         <w:jc w:val="both"/>
@@ -25053,7 +25036,7 @@
     </w:p>
     <w:tbl>
       <w:tblPr>
-        <w:tblStyle w:val="af"/>
+        <w:tblStyle w:val="af0"/>
         <w:tblW w:w="0" w:type="auto"/>
         <w:tblLook w:val="04A0" w:firstRow="1" w:lastRow="0" w:firstColumn="1" w:lastColumn="0" w:noHBand="0" w:noVBand="1"/>
       </w:tblPr>
@@ -25822,7 +25805,7 @@
     </w:p>
     <w:tbl>
       <w:tblPr>
-        <w:tblStyle w:val="af"/>
+        <w:tblStyle w:val="af0"/>
         <w:tblW w:w="0" w:type="auto"/>
         <w:jc w:val="center"/>
         <w:tblLook w:val="04A0" w:firstRow="1" w:lastRow="0" w:firstColumn="1" w:lastColumn="0" w:noHBand="0" w:noVBand="1"/>
@@ -29439,6 +29422,9 @@
     <w:p>
       <w:pPr>
         <w:pStyle w:val="12"/>
+        <w:rPr>
+          <w:lang w:val="ru-RU"/>
+        </w:rPr>
       </w:pPr>
       <w:r>
         <w:t xml:space="preserve">        return</w:t>
@@ -32034,105 +32020,137 @@
           <w:rFonts w:ascii="Times New Roman" w:hAnsi="Times New Roman" w:cs="Times New Roman"/>
           <w:sz w:val="28"/>
           <w:szCs w:val="28"/>
+        </w:rPr>
+      </w:pPr>
+      <w:r>
+        <w:rPr>
+          <w:rFonts w:ascii="Times New Roman" w:hAnsi="Times New Roman" w:cs="Times New Roman"/>
+          <w:sz w:val="28"/>
+          <w:szCs w:val="28"/>
+        </w:rPr>
+        <w:t>Листинг</w:t>
+      </w:r>
+      <w:r>
+        <w:rPr>
+          <w:rFonts w:ascii="Times New Roman" w:hAnsi="Times New Roman" w:cs="Times New Roman"/>
+          <w:sz w:val="28"/>
+          <w:szCs w:val="28"/>
+        </w:rPr>
+        <w:t xml:space="preserve"> </w:t>
+      </w:r>
+      <w:r>
+        <w:rPr>
+          <w:rFonts w:ascii="Times New Roman" w:hAnsi="Times New Roman" w:cs="Times New Roman"/>
+          <w:sz w:val="28"/>
+          <w:szCs w:val="28"/>
+        </w:rPr>
+        <w:t>1.</w:t>
+      </w:r>
+      <w:r>
+        <w:rPr>
+          <w:rFonts w:ascii="Times New Roman" w:hAnsi="Times New Roman" w:cs="Times New Roman"/>
+          <w:sz w:val="28"/>
+          <w:szCs w:val="28"/>
+        </w:rPr>
+        <w:t xml:space="preserve"> </w:t>
+      </w:r>
+      <w:r>
+        <w:rPr>
+          <w:rFonts w:ascii="Times New Roman" w:hAnsi="Times New Roman" w:cs="Times New Roman"/>
+          <w:sz w:val="28"/>
+          <w:szCs w:val="28"/>
+        </w:rPr>
+        <w:t>Создание</w:t>
+      </w:r>
+      <w:r>
+        <w:rPr>
+          <w:rFonts w:ascii="Times New Roman" w:hAnsi="Times New Roman" w:cs="Times New Roman"/>
+          <w:sz w:val="28"/>
+          <w:szCs w:val="28"/>
+        </w:rPr>
+        <w:t xml:space="preserve"> </w:t>
+      </w:r>
+      <w:r>
+        <w:rPr>
+          <w:rFonts w:ascii="Times New Roman" w:hAnsi="Times New Roman" w:cs="Times New Roman"/>
+          <w:sz w:val="28"/>
+          <w:szCs w:val="28"/>
+        </w:rPr>
+        <w:t>класса</w:t>
+      </w:r>
+      <w:r>
+        <w:rPr>
+          <w:rFonts w:ascii="Times New Roman" w:hAnsi="Times New Roman" w:cs="Times New Roman"/>
+          <w:sz w:val="28"/>
+          <w:szCs w:val="28"/>
+        </w:rPr>
+        <w:t xml:space="preserve"> </w:t>
+      </w:r>
+      <w:r>
+        <w:rPr>
+          <w:rFonts w:ascii="Times New Roman" w:hAnsi="Times New Roman" w:cs="Times New Roman"/>
+          <w:sz w:val="28"/>
+          <w:szCs w:val="28"/>
           <w:lang w:val="en-US"/>
         </w:rPr>
-      </w:pPr>
-      <w:r>
-        <w:rPr>
-          <w:rFonts w:ascii="Times New Roman" w:hAnsi="Times New Roman" w:cs="Times New Roman"/>
-          <w:sz w:val="28"/>
-          <w:szCs w:val="28"/>
-        </w:rPr>
-        <w:t>Листинг</w:t>
-      </w:r>
-      <w:r>
-        <w:rPr>
-          <w:rFonts w:ascii="Times New Roman" w:hAnsi="Times New Roman" w:cs="Times New Roman"/>
-          <w:sz w:val="28"/>
-          <w:szCs w:val="28"/>
-        </w:rPr>
-        <w:t xml:space="preserve"> </w:t>
-      </w:r>
-      <w:r>
-        <w:rPr>
-          <w:rFonts w:ascii="Times New Roman" w:hAnsi="Times New Roman" w:cs="Times New Roman"/>
-          <w:sz w:val="28"/>
-          <w:szCs w:val="28"/>
-        </w:rPr>
-        <w:t>1.</w:t>
-      </w:r>
-      <w:r>
-        <w:rPr>
-          <w:rFonts w:ascii="Times New Roman" w:hAnsi="Times New Roman" w:cs="Times New Roman"/>
-          <w:sz w:val="28"/>
-          <w:szCs w:val="28"/>
-        </w:rPr>
-        <w:t xml:space="preserve"> </w:t>
-      </w:r>
-      <w:r>
-        <w:rPr>
-          <w:rFonts w:ascii="Times New Roman" w:hAnsi="Times New Roman" w:cs="Times New Roman"/>
-          <w:sz w:val="28"/>
-          <w:szCs w:val="28"/>
-        </w:rPr>
-        <w:t>Создание</w:t>
-      </w:r>
-      <w:r>
-        <w:rPr>
-          <w:rFonts w:ascii="Times New Roman" w:hAnsi="Times New Roman" w:cs="Times New Roman"/>
-          <w:sz w:val="28"/>
-          <w:szCs w:val="28"/>
-        </w:rPr>
-        <w:t xml:space="preserve"> </w:t>
-      </w:r>
-      <w:r>
-        <w:rPr>
-          <w:rFonts w:ascii="Times New Roman" w:hAnsi="Times New Roman" w:cs="Times New Roman"/>
-          <w:sz w:val="28"/>
-          <w:szCs w:val="28"/>
-        </w:rPr>
-        <w:t>класса</w:t>
-      </w:r>
-      <w:r>
-        <w:rPr>
-          <w:rFonts w:ascii="Times New Roman" w:hAnsi="Times New Roman" w:cs="Times New Roman"/>
-          <w:sz w:val="28"/>
-          <w:szCs w:val="28"/>
-        </w:rPr>
-        <w:t xml:space="preserve"> </w:t>
-      </w:r>
-      <w:r>
-        <w:rPr>
-          <w:rFonts w:ascii="Times New Roman" w:hAnsi="Times New Roman" w:cs="Times New Roman"/>
-          <w:sz w:val="28"/>
-          <w:szCs w:val="28"/>
-          <w:lang w:val="en-US"/>
-        </w:rPr>
         <w:t>Text</w:t>
       </w:r>
     </w:p>
     <w:p>
       <w:pPr>
         <w:pStyle w:val="12"/>
-      </w:pPr>
-      <w:r>
-        <w:t># Text</w:t>
-      </w:r>
-    </w:p>
-    <w:p>
-      <w:pPr>
-        <w:pStyle w:val="12"/>
-      </w:pPr>
-      <w:r>
-        <w:t>class Text:</w:t>
-      </w:r>
-    </w:p>
-    <w:p>
-      <w:pPr>
-        <w:pStyle w:val="12"/>
-      </w:pPr>
-      <w:r>
-        <w:t xml:space="preserve">    def __init__(self, text): # конструктор</w:t>
+        <w:rPr>
+          <w:lang w:val="ru-RU"/>
+        </w:rPr>
+      </w:pPr>
+      <w:r>
+        <w:rPr>
+          <w:lang w:val="ru-RU"/>
+        </w:rPr>
+        <w:t xml:space="preserve"># </w:t>
+      </w:r>
+      <w:r>
+        <w:t>Text</w:t>
+      </w:r>
+    </w:p>
+    <w:p>
+      <w:pPr>
+        <w:pStyle w:val="12"/>
+        <w:rPr>
+          <w:lang w:val="ru-RU"/>
+        </w:rPr>
+      </w:pPr>
+      <w:r>
+        <w:t>class</w:t>
+      </w:r>
+      <w:r>
+        <w:rPr>
+          <w:lang w:val="ru-RU"/>
+        </w:rPr>
+        <w:t xml:space="preserve"> </w:t>
+      </w:r>
+      <w:r>
+        <w:t>Text</w:t>
+      </w:r>
+      <w:r>
+        <w:rPr>
+          <w:lang w:val="ru-RU"/>
+        </w:rPr>
+        <w:t>:</w:t>
+      </w:r>
+    </w:p>
+    <w:p>
+      <w:pPr>
+        <w:pStyle w:val="12"/>
+      </w:pPr>
+      <w:r>
+        <w:rPr>
+          <w:lang w:val="ru-RU"/>
+        </w:rPr>
+        <w:t xml:space="preserve">    </w:t>
+      </w:r>
+      <w:r>
+        <w:t>def __init__(self, text): # конструктор</w:t>
       </w:r>
     </w:p>
     <w:p>
@@ -32146,21 +32164,54 @@
     <w:p>
       <w:pPr>
         <w:pStyle w:val="12"/>
-      </w:pPr>
-      <w:r>
-        <w:t xml:space="preserve">        self.parent = None #  родительский тег</w:t>
-      </w:r>
-    </w:p>
-    <w:p>
-      <w:pPr>
-        <w:pStyle w:val="12"/>
-        <w:rPr>
-          <w:lang w:val="ru-RU"/>
-        </w:rPr>
-      </w:pPr>
-      <w:r>
+        <w:rPr>
+          <w:lang w:val="ru-RU"/>
+        </w:rPr>
+      </w:pPr>
+      <w:r>
+        <w:t xml:space="preserve">        self</w:t>
+      </w:r>
+      <w:r>
+        <w:rPr>
+          <w:lang w:val="ru-RU"/>
+        </w:rPr>
+        <w:t>.</w:t>
+      </w:r>
+      <w:r>
+        <w:t>parent</w:t>
+      </w:r>
+      <w:r>
+        <w:rPr>
+          <w:lang w:val="ru-RU"/>
+        </w:rPr>
+        <w:t xml:space="preserve"> = </w:t>
+      </w:r>
+      <w:r>
+        <w:t>None</w:t>
+      </w:r>
+      <w:r>
+        <w:rPr>
+          <w:lang w:val="ru-RU"/>
+        </w:rPr>
+        <w:t xml:space="preserve"> #  родительский тег</w:t>
+      </w:r>
+    </w:p>
+    <w:p>
+      <w:pPr>
+        <w:pStyle w:val="12"/>
+        <w:rPr>
+          <w:lang w:val="ru-RU"/>
+        </w:rPr>
+      </w:pPr>
+      <w:r>
+        <w:rPr>
+          <w:lang w:val="ru-RU"/>
+        </w:rPr>
         <w:lastRenderedPageBreak/>
-        <w:t xml:space="preserve">        self</w:t>
+        <w:t xml:space="preserve">        </w:t>
+      </w:r>
+      <w:r>
+        <w:t>self</w:t>
       </w:r>
       <w:r>
         <w:rPr>
@@ -32284,6 +32335,9 @@
     <w:p>
       <w:pPr>
         <w:pStyle w:val="12"/>
+        <w:rPr>
+          <w:lang w:val="ru-RU"/>
+        </w:rPr>
       </w:pPr>
       <w:r>
         <w:rPr>
@@ -32292,7 +32346,25 @@
         <w:t xml:space="preserve">        </w:t>
       </w:r>
       <w:r>
-        <w:t>return self.content</w:t>
+        <w:t>return</w:t>
+      </w:r>
+      <w:r>
+        <w:rPr>
+          <w:lang w:val="ru-RU"/>
+        </w:rPr>
+        <w:t xml:space="preserve"> </w:t>
+      </w:r>
+      <w:r>
+        <w:t>self</w:t>
+      </w:r>
+      <w:r>
+        <w:rPr>
+          <w:lang w:val="ru-RU"/>
+        </w:rPr>
+        <w:t>.</w:t>
+      </w:r>
+      <w:r>
+        <w:t>content</w:t>
       </w:r>
     </w:p>
     <w:p>
@@ -32317,7 +32389,6 @@
           <w:bCs/>
           <w:sz w:val="28"/>
           <w:szCs w:val="28"/>
-          <w:lang w:val="en-US"/>
         </w:rPr>
       </w:pPr>
       <w:r>
@@ -32337,7 +32408,6 @@
           <w:bCs/>
           <w:sz w:val="28"/>
           <w:szCs w:val="28"/>
-          <w:lang w:val="en-US"/>
         </w:rPr>
         <w:t xml:space="preserve"> </w:t>
       </w:r>
@@ -32348,7 +32418,6 @@
           <w:bCs/>
           <w:sz w:val="28"/>
           <w:szCs w:val="28"/>
-          <w:lang w:val="en-US"/>
         </w:rPr>
         <w:t>2.</w:t>
       </w:r>
@@ -32359,7 +32428,6 @@
           <w:bCs/>
           <w:sz w:val="28"/>
           <w:szCs w:val="28"/>
-          <w:lang w:val="en-US"/>
         </w:rPr>
         <w:t xml:space="preserve"> </w:t>
       </w:r>
@@ -32380,7 +32448,6 @@
           <w:bCs/>
           <w:sz w:val="28"/>
           <w:szCs w:val="28"/>
-          <w:lang w:val="en-US"/>
         </w:rPr>
         <w:t xml:space="preserve"> </w:t>
       </w:r>
@@ -32409,124 +32476,123 @@
           <w:rFonts w:ascii="Times New Roman" w:hAnsi="Times New Roman" w:cs="Times New Roman"/>
           <w:sz w:val="28"/>
           <w:szCs w:val="28"/>
+        </w:rPr>
+        <w:tab/>
+      </w:r>
+      <w:r>
+        <w:rPr>
+          <w:rFonts w:ascii="Times New Roman" w:hAnsi="Times New Roman" w:cs="Times New Roman"/>
+          <w:sz w:val="28"/>
+          <w:szCs w:val="28"/>
+        </w:rPr>
+        <w:t>Прописывается</w:t>
+      </w:r>
+      <w:r>
+        <w:rPr>
+          <w:rFonts w:ascii="Times New Roman" w:hAnsi="Times New Roman" w:cs="Times New Roman"/>
+          <w:sz w:val="28"/>
+          <w:szCs w:val="28"/>
+        </w:rPr>
+        <w:t xml:space="preserve"> </w:t>
+      </w:r>
+      <w:r>
+        <w:rPr>
+          <w:rFonts w:ascii="Times New Roman" w:hAnsi="Times New Roman" w:cs="Times New Roman"/>
+          <w:sz w:val="28"/>
+          <w:szCs w:val="28"/>
+        </w:rPr>
+        <w:t>основная</w:t>
+      </w:r>
+      <w:r>
+        <w:rPr>
+          <w:rFonts w:ascii="Times New Roman" w:hAnsi="Times New Roman" w:cs="Times New Roman"/>
+          <w:sz w:val="28"/>
+          <w:szCs w:val="28"/>
+        </w:rPr>
+        <w:t xml:space="preserve"> </w:t>
+      </w:r>
+      <w:r>
+        <w:rPr>
+          <w:rFonts w:ascii="Times New Roman" w:hAnsi="Times New Roman" w:cs="Times New Roman"/>
+          <w:sz w:val="28"/>
+          <w:szCs w:val="28"/>
+        </w:rPr>
+        <w:t>функция</w:t>
+      </w:r>
+      <w:r>
+        <w:rPr>
+          <w:rFonts w:ascii="Times New Roman" w:hAnsi="Times New Roman" w:cs="Times New Roman"/>
+          <w:sz w:val="28"/>
+          <w:szCs w:val="28"/>
+        </w:rPr>
+        <w:t xml:space="preserve"> </w:t>
+      </w:r>
+      <w:r>
+        <w:rPr>
+          <w:rFonts w:ascii="Times New Roman" w:hAnsi="Times New Roman" w:cs="Times New Roman"/>
+          <w:sz w:val="28"/>
+          <w:szCs w:val="28"/>
+        </w:rPr>
+        <w:t>парсера.</w:t>
+      </w:r>
+    </w:p>
+    <w:p>
+      <w:pPr>
+        <w:spacing w:line="360" w:lineRule="auto"/>
+        <w:rPr>
+          <w:rFonts w:ascii="Times New Roman" w:hAnsi="Times New Roman" w:cs="Times New Roman"/>
+          <w:sz w:val="28"/>
+          <w:szCs w:val="28"/>
           <w:lang w:val="en-US"/>
         </w:rPr>
-        <w:tab/>
-      </w:r>
-      <w:r>
-        <w:rPr>
-          <w:rFonts w:ascii="Times New Roman" w:hAnsi="Times New Roman" w:cs="Times New Roman"/>
-          <w:sz w:val="28"/>
-          <w:szCs w:val="28"/>
-        </w:rPr>
-        <w:t>Прописывается</w:t>
-      </w:r>
-      <w:r>
-        <w:rPr>
-          <w:rFonts w:ascii="Times New Roman" w:hAnsi="Times New Roman" w:cs="Times New Roman"/>
-          <w:sz w:val="28"/>
-          <w:szCs w:val="28"/>
-        </w:rPr>
-        <w:t xml:space="preserve"> </w:t>
-      </w:r>
-      <w:r>
-        <w:rPr>
-          <w:rFonts w:ascii="Times New Roman" w:hAnsi="Times New Roman" w:cs="Times New Roman"/>
-          <w:sz w:val="28"/>
-          <w:szCs w:val="28"/>
-        </w:rPr>
-        <w:t>основная</w:t>
-      </w:r>
-      <w:r>
-        <w:rPr>
-          <w:rFonts w:ascii="Times New Roman" w:hAnsi="Times New Roman" w:cs="Times New Roman"/>
-          <w:sz w:val="28"/>
-          <w:szCs w:val="28"/>
-        </w:rPr>
-        <w:t xml:space="preserve"> </w:t>
-      </w:r>
-      <w:r>
-        <w:rPr>
-          <w:rFonts w:ascii="Times New Roman" w:hAnsi="Times New Roman" w:cs="Times New Roman"/>
-          <w:sz w:val="28"/>
-          <w:szCs w:val="28"/>
-        </w:rPr>
-        <w:t>функция</w:t>
-      </w:r>
-      <w:r>
-        <w:rPr>
-          <w:rFonts w:ascii="Times New Roman" w:hAnsi="Times New Roman" w:cs="Times New Roman"/>
-          <w:sz w:val="28"/>
-          <w:szCs w:val="28"/>
-        </w:rPr>
-        <w:t xml:space="preserve"> </w:t>
-      </w:r>
-      <w:r>
-        <w:rPr>
-          <w:rFonts w:ascii="Times New Roman" w:hAnsi="Times New Roman" w:cs="Times New Roman"/>
-          <w:sz w:val="28"/>
-          <w:szCs w:val="28"/>
-        </w:rPr>
-        <w:t>парсера.</w:t>
-      </w:r>
-    </w:p>
-    <w:p>
-      <w:pPr>
-        <w:spacing w:line="360" w:lineRule="auto"/>
+      </w:pPr>
+      <w:r>
+        <w:rPr>
+          <w:rFonts w:ascii="Times New Roman" w:hAnsi="Times New Roman" w:cs="Times New Roman"/>
+          <w:sz w:val="28"/>
+          <w:szCs w:val="28"/>
+        </w:rPr>
+        <w:t>Листинг</w:t>
+      </w:r>
+      <w:r>
+        <w:rPr>
+          <w:rFonts w:ascii="Times New Roman" w:hAnsi="Times New Roman" w:cs="Times New Roman"/>
+          <w:sz w:val="28"/>
+          <w:szCs w:val="28"/>
+        </w:rPr>
+        <w:t xml:space="preserve"> </w:t>
+      </w:r>
+      <w:r>
+        <w:rPr>
+          <w:rFonts w:ascii="Times New Roman" w:hAnsi="Times New Roman" w:cs="Times New Roman"/>
+          <w:sz w:val="28"/>
+          <w:szCs w:val="28"/>
+        </w:rPr>
+        <w:t>2.</w:t>
+      </w:r>
+      <w:r>
+        <w:rPr>
+          <w:rFonts w:ascii="Times New Roman" w:hAnsi="Times New Roman" w:cs="Times New Roman"/>
+          <w:sz w:val="28"/>
+          <w:szCs w:val="28"/>
+        </w:rPr>
+        <w:t xml:space="preserve"> </w:t>
+      </w:r>
+      <w:r>
+        <w:rPr>
+          <w:rFonts w:ascii="Times New Roman" w:hAnsi="Times New Roman" w:cs="Times New Roman"/>
+          <w:sz w:val="28"/>
+          <w:szCs w:val="28"/>
+        </w:rPr>
+        <w:t>Функция</w:t>
+      </w:r>
+      <w:r>
         <w:rPr>
           <w:rFonts w:ascii="Times New Roman" w:hAnsi="Times New Roman" w:cs="Times New Roman"/>
           <w:sz w:val="28"/>
           <w:szCs w:val="28"/>
           <w:lang w:val="en-US"/>
         </w:rPr>
-      </w:pPr>
-      <w:r>
-        <w:rPr>
-          <w:rFonts w:ascii="Times New Roman" w:hAnsi="Times New Roman" w:cs="Times New Roman"/>
-          <w:sz w:val="28"/>
-          <w:szCs w:val="28"/>
-        </w:rPr>
-        <w:t>Листинг</w:t>
-      </w:r>
-      <w:r>
-        <w:rPr>
-          <w:rFonts w:ascii="Times New Roman" w:hAnsi="Times New Roman" w:cs="Times New Roman"/>
-          <w:sz w:val="28"/>
-          <w:szCs w:val="28"/>
-        </w:rPr>
-        <w:t xml:space="preserve"> </w:t>
-      </w:r>
-      <w:r>
-        <w:rPr>
-          <w:rFonts w:ascii="Times New Roman" w:hAnsi="Times New Roman" w:cs="Times New Roman"/>
-          <w:sz w:val="28"/>
-          <w:szCs w:val="28"/>
-        </w:rPr>
-        <w:t>2.</w:t>
-      </w:r>
-      <w:r>
-        <w:rPr>
-          <w:rFonts w:ascii="Times New Roman" w:hAnsi="Times New Roman" w:cs="Times New Roman"/>
-          <w:sz w:val="28"/>
-          <w:szCs w:val="28"/>
-        </w:rPr>
-        <w:t xml:space="preserve"> </w:t>
-      </w:r>
-      <w:r>
-        <w:rPr>
-          <w:rFonts w:ascii="Times New Roman" w:hAnsi="Times New Roman" w:cs="Times New Roman"/>
-          <w:sz w:val="28"/>
-          <w:szCs w:val="28"/>
-        </w:rPr>
-        <w:t>Функция</w:t>
-      </w:r>
-      <w:r>
-        <w:rPr>
-          <w:rFonts w:ascii="Times New Roman" w:hAnsi="Times New Roman" w:cs="Times New Roman"/>
-          <w:sz w:val="28"/>
-          <w:szCs w:val="28"/>
-          <w:lang w:val="en-US"/>
-        </w:rPr>
         <w:t xml:space="preserve"> </w:t>
       </w:r>
       <w:r>
@@ -32634,6 +32700,9 @@
     <w:p>
       <w:pPr>
         <w:pStyle w:val="12"/>
+        <w:rPr>
+          <w:lang w:val="ru-RU"/>
+        </w:rPr>
       </w:pPr>
       <w:r>
         <w:t xml:space="preserve">    </w:t>
@@ -32642,24 +32711,36 @@
         <w:t>for</w:t>
       </w:r>
       <w:r>
+        <w:rPr>
+          <w:lang w:val="ru-RU"/>
+        </w:rPr>
         <w:t xml:space="preserve"> </w:t>
       </w:r>
       <w:r>
         <w:t>token</w:t>
       </w:r>
       <w:r>
+        <w:rPr>
+          <w:lang w:val="ru-RU"/>
+        </w:rPr>
         <w:t xml:space="preserve"> </w:t>
       </w:r>
       <w:r>
         <w:t>in</w:t>
       </w:r>
       <w:r>
+        <w:rPr>
+          <w:lang w:val="ru-RU"/>
+        </w:rPr>
         <w:t xml:space="preserve"> </w:t>
       </w:r>
       <w:r>
         <w:t>tokens</w:t>
       </w:r>
       <w:r>
+        <w:rPr>
+          <w:lang w:val="ru-RU"/>
+        </w:rPr>
         <w:t xml:space="preserve">: # </w:t>
       </w:r>
       <w:r>
@@ -32669,6 +32750,9 @@
         <w:t>извлекаем</w:t>
       </w:r>
       <w:r>
+        <w:rPr>
+          <w:lang w:val="ru-RU"/>
+        </w:rPr>
         <w:t xml:space="preserve"> </w:t>
       </w:r>
       <w:r>
@@ -32678,6 +32762,9 @@
         <w:t>по</w:t>
       </w:r>
       <w:r>
+        <w:rPr>
+          <w:lang w:val="ru-RU"/>
+        </w:rPr>
         <w:t xml:space="preserve"> </w:t>
       </w:r>
       <w:r>
@@ -32687,6 +32774,9 @@
         <w:t>одному</w:t>
       </w:r>
       <w:r>
+        <w:rPr>
+          <w:lang w:val="ru-RU"/>
+        </w:rPr>
         <w:t xml:space="preserve"> </w:t>
       </w:r>
       <w:r>
@@ -32696,6 +32786,9 @@
         <w:t>токееу</w:t>
       </w:r>
       <w:r>
+        <w:rPr>
+          <w:lang w:val="ru-RU"/>
+        </w:rPr>
         <w:t xml:space="preserve"> </w:t>
       </w:r>
       <w:r>
@@ -32705,6 +32798,9 @@
         <w:t>из</w:t>
       </w:r>
       <w:r>
+        <w:rPr>
+          <w:lang w:val="ru-RU"/>
+        </w:rPr>
         <w:t xml:space="preserve"> </w:t>
       </w:r>
       <w:r>
@@ -32722,6 +32818,9 @@
         </w:rPr>
       </w:pPr>
       <w:r>
+        <w:rPr>
+          <w:lang w:val="ru-RU"/>
+        </w:rPr>
         <w:t xml:space="preserve">        </w:t>
       </w:r>
       <w:r>
@@ -32864,6 +32963,9 @@
     <w:p>
       <w:pPr>
         <w:pStyle w:val="12"/>
+        <w:rPr>
+          <w:lang w:val="ru-RU"/>
+        </w:rPr>
       </w:pPr>
       <w:r>
         <w:rPr>
@@ -32875,56 +32977,86 @@
         <w:t>elif</w:t>
       </w:r>
       <w:r>
+        <w:rPr>
+          <w:lang w:val="ru-RU"/>
+        </w:rPr>
         <w:t xml:space="preserve"> </w:t>
       </w:r>
       <w:r>
         <w:t>token</w:t>
       </w:r>
       <w:r>
+        <w:rPr>
+          <w:lang w:val="ru-RU"/>
+        </w:rPr>
         <w:t>[1] == '</w:t>
       </w:r>
       <w:r>
         <w:t>CLOSE</w:t>
       </w:r>
       <w:r>
+        <w:rPr>
+          <w:lang w:val="ru-RU"/>
+        </w:rPr>
         <w:t>_</w:t>
       </w:r>
       <w:r>
         <w:t>TAG</w:t>
       </w:r>
       <w:r>
+        <w:rPr>
+          <w:lang w:val="ru-RU"/>
+        </w:rPr>
         <w:t>':</w:t>
       </w:r>
     </w:p>
     <w:p>
       <w:pPr>
         <w:pStyle w:val="12"/>
-      </w:pPr>
-      <w:r>
+        <w:rPr>
+          <w:lang w:val="ru-RU"/>
+        </w:rPr>
+      </w:pPr>
+      <w:r>
+        <w:rPr>
+          <w:lang w:val="ru-RU"/>
+        </w:rPr>
         <w:t xml:space="preserve">            </w:t>
       </w:r>
       <w:r>
         <w:t>if</w:t>
       </w:r>
       <w:r>
+        <w:rPr>
+          <w:lang w:val="ru-RU"/>
+        </w:rPr>
         <w:t xml:space="preserve"> </w:t>
       </w:r>
       <w:r>
         <w:t>buff</w:t>
       </w:r>
       <w:r>
+        <w:rPr>
+          <w:lang w:val="ru-RU"/>
+        </w:rPr>
         <w:t>[-1].</w:t>
       </w:r>
       <w:r>
         <w:t>tagName</w:t>
       </w:r>
       <w:r>
+        <w:rPr>
+          <w:lang w:val="ru-RU"/>
+        </w:rPr>
         <w:t xml:space="preserve">() == </w:t>
       </w:r>
       <w:r>
         <w:t>token</w:t>
       </w:r>
       <w:r>
+        <w:rPr>
+          <w:lang w:val="ru-RU"/>
+        </w:rPr>
         <w:t xml:space="preserve">[0][0][0]: # </w:t>
       </w:r>
       <w:r>
@@ -32934,6 +33066,9 @@
         <w:t>проверка</w:t>
       </w:r>
       <w:r>
+        <w:rPr>
+          <w:lang w:val="ru-RU"/>
+        </w:rPr>
         <w:t xml:space="preserve"> </w:t>
       </w:r>
       <w:r>
@@ -32943,6 +33078,9 @@
         <w:t>закрывающихся</w:t>
       </w:r>
       <w:r>
+        <w:rPr>
+          <w:lang w:val="ru-RU"/>
+        </w:rPr>
         <w:t xml:space="preserve"> </w:t>
       </w:r>
       <w:r>
@@ -32960,6 +33098,9 @@
         </w:rPr>
       </w:pPr>
       <w:r>
+        <w:rPr>
+          <w:lang w:val="ru-RU"/>
+        </w:rPr>
         <w:t xml:space="preserve">                </w:t>
       </w:r>
       <w:r>
@@ -33420,6 +33561,9 @@
     <w:p>
       <w:pPr>
         <w:pStyle w:val="12"/>
+        <w:rPr>
+          <w:lang w:val="ru-RU"/>
+        </w:rPr>
       </w:pPr>
       <w:r>
         <w:rPr>
@@ -33428,12 +33572,48 @@
         <w:t xml:space="preserve">    </w:t>
       </w:r>
       <w:r>
-        <w:t>for item in buff:</w:t>
-      </w:r>
-    </w:p>
-    <w:p>
-      <w:pPr>
-        <w:pStyle w:val="12"/>
+        <w:t>for</w:t>
+      </w:r>
+      <w:r>
+        <w:rPr>
+          <w:lang w:val="ru-RU"/>
+        </w:rPr>
+        <w:t xml:space="preserve"> </w:t>
+      </w:r>
+      <w:r>
+        <w:t>item</w:t>
+      </w:r>
+      <w:r>
+        <w:rPr>
+          <w:lang w:val="ru-RU"/>
+        </w:rPr>
+        <w:t xml:space="preserve"> </w:t>
+      </w:r>
+      <w:r>
+        <w:t>in</w:t>
+      </w:r>
+      <w:r>
+        <w:rPr>
+          <w:lang w:val="ru-RU"/>
+        </w:rPr>
+        <w:t xml:space="preserve"> </w:t>
+      </w:r>
+      <w:r>
+        <w:t>buff</w:t>
+      </w:r>
+      <w:r>
+        <w:rPr>
+          <w:lang w:val="ru-RU"/>
+        </w:rPr>
+        <w:t>:</w:t>
+      </w:r>
+    </w:p>
+    <w:p>
+      <w:pPr>
+        <w:pStyle w:val="12"/>
+        <w:rPr>
+          <w:lang w:val="ru-RU"/>
+        </w:rPr>
       </w:pPr>
       <w:r>
         <w:rPr>
@@ -33442,6 +33622,9 @@
         <w:t xml:space="preserve">        </w:t>
       </w:r>
       <w:r>
+        <w:rPr>
+          <w:lang w:val="ru-RU"/>
+        </w:rPr>
         <w:t># создание списка ошибок</w:t>
       </w:r>
     </w:p>
@@ -33450,7 +33633,13 @@
         <w:pStyle w:val="12"/>
       </w:pPr>
       <w:r>
-        <w:t xml:space="preserve">        err.append((item.name + item._getIdentyAtrs(), item.line)) </w:t>
+        <w:rPr>
+          <w:lang w:val="ru-RU"/>
+        </w:rPr>
+        <w:t xml:space="preserve">        </w:t>
+      </w:r>
+      <w:r>
+        <w:t xml:space="preserve">err.append((item.name + item._getIdentyAtrs(), item.line)) </w:t>
       </w:r>
     </w:p>
     <w:p>
@@ -33924,7 +34113,7 @@
     </w:p>
     <w:p>
       <w:pPr>
-        <w:pStyle w:val="af3"/>
+        <w:pStyle w:val="af4"/>
         <w:rPr>
           <w:lang w:val="ru-RU"/>
         </w:rPr>
@@ -33938,7 +34127,7 @@
     </w:p>
     <w:p>
       <w:pPr>
-        <w:pStyle w:val="af3"/>
+        <w:pStyle w:val="af4"/>
       </w:pPr>
       <w:r>
         <w:t>token_exprs = [</w:t>
@@ -33946,7 +34135,7 @@
     </w:p>
     <w:p>
       <w:pPr>
-        <w:pStyle w:val="af3"/>
+        <w:pStyle w:val="af4"/>
       </w:pPr>
       <w:r>
         <w:t xml:space="preserve">    (r'[ \t]+',                                             None),</w:t>
@@ -33954,7 +34143,7 @@
     </w:p>
     <w:p>
       <w:pPr>
-        <w:pStyle w:val="af3"/>
+        <w:pStyle w:val="af4"/>
       </w:pPr>
       <w:r>
         <w:t xml:space="preserve">    (r'\n',                                                 LINE),</w:t>
@@ -33962,7 +34151,7 @@
     </w:p>
     <w:p>
       <w:pPr>
-        <w:pStyle w:val="af3"/>
+        <w:pStyle w:val="af4"/>
       </w:pPr>
       <w:r>
         <w:t xml:space="preserve">    (r'&lt;!--',                                               COMMENT),</w:t>
@@ -33970,7 +34159,7 @@
     </w:p>
     <w:p>
       <w:pPr>
-        <w:pStyle w:val="af3"/>
+        <w:pStyle w:val="af4"/>
       </w:pPr>
       <w:r>
         <w:t xml:space="preserve">    (r'&lt;script( |\n)*([-\w;: ]+(=(")?[^&gt;]*(")?)?)*(( )?/)?&gt;',         SCRIPT),</w:t>
@@ -33978,7 +34167,7 @@
     </w:p>
     <w:p>
       <w:pPr>
-        <w:pStyle w:val="af3"/>
+        <w:pStyle w:val="af4"/>
       </w:pPr>
       <w:r>
         <w:t xml:space="preserve">    (r'&lt;style( |\n)*([-\w;: ]+(=(")?[^&gt;]*(")?)?)*(( )?/)?&gt;',          STYLE),</w:t>
@@ -33986,7 +34175,7 @@
     </w:p>
     <w:p>
       <w:pPr>
-        <w:pStyle w:val="af3"/>
+        <w:pStyle w:val="af4"/>
       </w:pPr>
       <w:r>
         <w:t xml:space="preserve">    (r'&lt;\/[\w-]*&gt;',                                           CLOSE_TAG),</w:t>
@@ -33994,7 +34183,7 @@
     </w:p>
     <w:p>
       <w:pPr>
-        <w:pStyle w:val="af3"/>
+        <w:pStyle w:val="af4"/>
       </w:pPr>
       <w:r>
         <w:t xml:space="preserve">    (r'&lt;!DOCTYPE [ \w.:\/\-\"]+&gt;',                     TYPE),</w:t>
@@ -34002,7 +34191,7 @@
     </w:p>
     <w:p>
       <w:pPr>
-        <w:pStyle w:val="af3"/>
+        <w:pStyle w:val="af4"/>
       </w:pPr>
       <w:r>
         <w:t xml:space="preserve">    (r'(([^&lt;&gt;\s])|( )|(</w:t>
@@ -34028,7 +34217,7 @@
     </w:p>
     <w:p>
       <w:pPr>
-        <w:pStyle w:val="af3"/>
+        <w:pStyle w:val="af4"/>
       </w:pPr>
       <w:r>
         <w:t xml:space="preserve">    (r'&lt;((area)|(base)|(br)|(col(?!g))|(command)|(embed)|(hr)|(img)|(input)|(keygen)|(link)|(meta)|' + </w:t>
@@ -34036,7 +34225,7 @@
     </w:p>
     <w:p>
       <w:pPr>
-        <w:pStyle w:val="af3"/>
+        <w:pStyle w:val="af4"/>
       </w:pPr>
       <w:r>
         <w:t xml:space="preserve">        r'(param)|(source)|(track)|(wbr))( |\n)*([-\w;: ]+(=(")?[^&gt;]*(")?)?)*(( )?/)?&gt;', TAG),</w:t>
@@ -34044,7 +34233,7 @@
     </w:p>
     <w:p>
       <w:pPr>
-        <w:pStyle w:val="af3"/>
+        <w:pStyle w:val="af4"/>
       </w:pPr>
       <w:r>
         <w:t xml:space="preserve">    (r'&lt;([\w-]+)( |\n)*([-\w;: ]+(=(")?[^&gt;]*(")?)?)*(( )?/)?&gt;',       OPEN_TAG),    </w:t>
@@ -34052,7 +34241,7 @@
     </w:p>
     <w:p>
       <w:pPr>
-        <w:pStyle w:val="af3"/>
+        <w:pStyle w:val="af4"/>
       </w:pPr>
       <w:r>
         <w:t>]</w:t>
@@ -34067,6 +34256,7 @@
           <w:bCs/>
           <w:sz w:val="28"/>
           <w:szCs w:val="28"/>
+          <w:lang w:val="en-US"/>
         </w:rPr>
       </w:pPr>
     </w:p>
@@ -34558,7 +34748,7 @@
     </w:p>
     <w:p>
       <w:pPr>
-        <w:pStyle w:val="af3"/>
+        <w:pStyle w:val="af4"/>
         <w:rPr>
           <w:lang w:val="ru-RU"/>
         </w:rPr>
@@ -34602,7 +34792,7 @@
     </w:p>
     <w:p>
       <w:pPr>
-        <w:pStyle w:val="af3"/>
+        <w:pStyle w:val="af4"/>
       </w:pPr>
       <w:r>
         <w:t>def lexTag(characters, token_exprs):</w:t>
@@ -34610,7 +34800,7 @@
     </w:p>
     <w:p>
       <w:pPr>
-        <w:pStyle w:val="af3"/>
+        <w:pStyle w:val="af4"/>
       </w:pPr>
       <w:r>
         <w:t xml:space="preserve">    pos = 0</w:t>
@@ -34618,7 +34808,7 @@
     </w:p>
     <w:p>
       <w:pPr>
-        <w:pStyle w:val="af3"/>
+        <w:pStyle w:val="af4"/>
       </w:pPr>
       <w:r>
         <w:t xml:space="preserve">    lines = 0</w:t>
@@ -34626,7 +34816,7 @@
     </w:p>
     <w:p>
       <w:pPr>
-        <w:pStyle w:val="af3"/>
+        <w:pStyle w:val="af4"/>
       </w:pPr>
       <w:r>
         <w:t xml:space="preserve">    tokens = []</w:t>
@@ -34634,7 +34824,7 @@
     </w:p>
     <w:p>
       <w:pPr>
-        <w:pStyle w:val="af3"/>
+        <w:pStyle w:val="af4"/>
       </w:pPr>
       <w:r>
         <w:t xml:space="preserve">    while pos &lt; len(characters): # пока позиция меньше длины текста</w:t>
@@ -34642,21 +34832,15 @@
     </w:p>
     <w:p>
       <w:pPr>
-        <w:pStyle w:val="af3"/>
-      </w:pPr>
-      <w:r>
-        <w:rPr>
-          <w:lang w:val="ru-RU"/>
-        </w:rPr>
+        <w:pStyle w:val="af4"/>
+      </w:pPr>
+      <w:r>
         <w:t xml:space="preserve">        </w:t>
       </w:r>
       <w:r>
         <w:t>match</w:t>
       </w:r>
       <w:r>
-        <w:rPr>
-          <w:lang w:val="ru-RU"/>
-        </w:rPr>
         <w:t xml:space="preserve"> = </w:t>
       </w:r>
       <w:r>
@@ -34665,15 +34849,12 @@
     </w:p>
     <w:p>
       <w:pPr>
-        <w:pStyle w:val="af3"/>
-        <w:rPr>
-          <w:lang w:val="ru-RU"/>
-        </w:rPr>
-      </w:pPr>
-      <w:r>
-        <w:rPr>
-          <w:lang w:val="ru-RU"/>
-        </w:rPr>
+        <w:pStyle w:val="af4"/>
+        <w:rPr>
+          <w:lang w:val="ru-RU"/>
+        </w:rPr>
+      </w:pPr>
+      <w:r>
         <w:t xml:space="preserve">        </w:t>
       </w:r>
       <w:r>
@@ -34691,7 +34872,7 @@
     </w:p>
     <w:p>
       <w:pPr>
-        <w:pStyle w:val="af3"/>
+        <w:pStyle w:val="af4"/>
       </w:pPr>
       <w:r>
         <w:rPr>
@@ -34738,7 +34919,7 @@
     </w:p>
     <w:p>
       <w:pPr>
-        <w:pStyle w:val="af3"/>
+        <w:pStyle w:val="af4"/>
       </w:pPr>
       <w:r>
         <w:t xml:space="preserve">            </w:t>
@@ -34749,7 +34930,7 @@
     </w:p>
     <w:p>
       <w:pPr>
-        <w:pStyle w:val="af3"/>
+        <w:pStyle w:val="af4"/>
       </w:pPr>
       <w:r>
         <w:t xml:space="preserve">            regex = re.compile(pattern)</w:t>
@@ -34757,7 +34938,7 @@
     </w:p>
     <w:p>
       <w:pPr>
-        <w:pStyle w:val="af3"/>
+        <w:pStyle w:val="af4"/>
       </w:pPr>
       <w:r>
         <w:t xml:space="preserve">            match = regex.match(characters, pos)</w:t>
@@ -34765,7 +34946,7 @@
     </w:p>
     <w:p>
       <w:pPr>
-        <w:pStyle w:val="af3"/>
+        <w:pStyle w:val="af4"/>
       </w:pPr>
       <w:r>
         <w:t xml:space="preserve">            if match:</w:t>
@@ -34773,7 +34954,7 @@
     </w:p>
     <w:p>
       <w:pPr>
-        <w:pStyle w:val="af3"/>
+        <w:pStyle w:val="af4"/>
       </w:pPr>
       <w:r>
         <w:t xml:space="preserve">                text = match.group(0)</w:t>
@@ -34781,7 +34962,7 @@
     </w:p>
     <w:p>
       <w:pPr>
-        <w:pStyle w:val="af3"/>
+        <w:pStyle w:val="af4"/>
       </w:pPr>
       <w:r>
         <w:t xml:space="preserve">                if tag:</w:t>
@@ -34789,7 +34970,7 @@
     </w:p>
     <w:p>
       <w:pPr>
-        <w:pStyle w:val="af3"/>
+        <w:pStyle w:val="af4"/>
       </w:pPr>
       <w:r>
         <w:t xml:space="preserve">                    if tag == 'LINE':</w:t>
@@ -34797,32 +34978,47 @@
     </w:p>
     <w:p>
       <w:pPr>
-        <w:pStyle w:val="af3"/>
+        <w:pStyle w:val="af4"/>
+        <w:rPr>
+          <w:lang w:val="ru-RU"/>
+        </w:rPr>
       </w:pPr>
       <w:r>
         <w:t xml:space="preserve">                        lines</w:t>
       </w:r>
       <w:r>
+        <w:rPr>
+          <w:lang w:val="ru-RU"/>
+        </w:rPr>
         <w:t xml:space="preserve"> += 1</w:t>
       </w:r>
     </w:p>
     <w:p>
       <w:pPr>
-        <w:pStyle w:val="af3"/>
-      </w:pPr>
-      <w:r>
+        <w:pStyle w:val="af4"/>
+        <w:rPr>
+          <w:lang w:val="ru-RU"/>
+        </w:rPr>
+      </w:pPr>
+      <w:r>
+        <w:rPr>
+          <w:lang w:val="ru-RU"/>
+        </w:rPr>
         <w:t xml:space="preserve">                    </w:t>
       </w:r>
       <w:r>
         <w:t>else</w:t>
       </w:r>
       <w:r>
+        <w:rPr>
+          <w:lang w:val="ru-RU"/>
+        </w:rPr>
         <w:t>:</w:t>
       </w:r>
     </w:p>
     <w:p>
       <w:pPr>
-        <w:pStyle w:val="af3"/>
+        <w:pStyle w:val="af4"/>
         <w:rPr>
           <w:lang w:val="ru-RU"/>
         </w:rPr>
@@ -34854,10 +35050,7 @@
     </w:p>
     <w:p>
       <w:pPr>
-        <w:pStyle w:val="af3"/>
-        <w:rPr>
-          <w:lang w:val="ru-RU"/>
-        </w:rPr>
+        <w:pStyle w:val="af4"/>
       </w:pPr>
       <w:r>
         <w:rPr>
@@ -34869,38 +35062,26 @@
         <w:t>token</w:t>
       </w:r>
       <w:r>
-        <w:rPr>
-          <w:lang w:val="ru-RU"/>
-        </w:rPr>
         <w:t xml:space="preserve"> = (</w:t>
       </w:r>
       <w:r>
         <w:t>text</w:t>
       </w:r>
       <w:r>
-        <w:rPr>
-          <w:lang w:val="ru-RU"/>
-        </w:rPr>
         <w:t xml:space="preserve">, </w:t>
       </w:r>
       <w:r>
         <w:t>tag</w:t>
       </w:r>
       <w:r>
-        <w:rPr>
-          <w:lang w:val="ru-RU"/>
-        </w:rPr>
         <w:t xml:space="preserve">) </w:t>
       </w:r>
     </w:p>
     <w:p>
       <w:pPr>
-        <w:pStyle w:val="af3"/>
-      </w:pPr>
-      <w:r>
-        <w:rPr>
-          <w:lang w:val="ru-RU"/>
-        </w:rPr>
+        <w:pStyle w:val="af4"/>
+      </w:pPr>
+      <w:r>
         <w:t xml:space="preserve">                        </w:t>
       </w:r>
       <w:r>
@@ -34909,7 +35090,10 @@
     </w:p>
     <w:p>
       <w:pPr>
-        <w:pStyle w:val="af3"/>
+        <w:pStyle w:val="af4"/>
+        <w:rPr>
+          <w:lang w:val="ru-RU"/>
+        </w:rPr>
       </w:pPr>
       <w:r>
         <w:t xml:space="preserve">                break</w:t>
@@ -34917,23 +35101,62 @@
     </w:p>
     <w:p>
       <w:pPr>
-        <w:pStyle w:val="af3"/>
-      </w:pPr>
-      <w:r>
-        <w:t xml:space="preserve">        if not match: # если нет, то выводим ошибку</w:t>
-      </w:r>
-    </w:p>
-    <w:p>
-      <w:pPr>
-        <w:pStyle w:val="af3"/>
-      </w:pPr>
-      <w:r>
-        <w:t xml:space="preserve">            print("\n\033[41m{}\033[40m".format('Invalid tag: "%s" ' % (characters[pos:pos+10:]) + 'in pos: %s' % str(pos)))</w:t>
-      </w:r>
-    </w:p>
-    <w:p>
-      <w:pPr>
-        <w:pStyle w:val="af3"/>
+        <w:pStyle w:val="af4"/>
+        <w:rPr>
+          <w:lang w:val="ru-RU"/>
+        </w:rPr>
+      </w:pPr>
+      <w:r>
+        <w:rPr>
+          <w:lang w:val="ru-RU"/>
+        </w:rPr>
+        <w:t xml:space="preserve">        </w:t>
+      </w:r>
+      <w:r>
+        <w:t>if</w:t>
+      </w:r>
+      <w:r>
+        <w:rPr>
+          <w:lang w:val="ru-RU"/>
+        </w:rPr>
+        <w:t xml:space="preserve"> </w:t>
+      </w:r>
+      <w:r>
+        <w:t>not</w:t>
+      </w:r>
+      <w:r>
+        <w:rPr>
+          <w:lang w:val="ru-RU"/>
+        </w:rPr>
+        <w:t xml:space="preserve"> </w:t>
+      </w:r>
+      <w:r>
+        <w:t>match</w:t>
+      </w:r>
+      <w:r>
+        <w:rPr>
+          <w:lang w:val="ru-RU"/>
+        </w:rPr>
+        <w:t>: # если нет, то выводим ошибку</w:t>
+      </w:r>
+    </w:p>
+    <w:p>
+      <w:pPr>
+        <w:pStyle w:val="af4"/>
+      </w:pPr>
+      <w:r>
+        <w:rPr>
+          <w:lang w:val="ru-RU"/>
+        </w:rPr>
+        <w:t xml:space="preserve">            </w:t>
+      </w:r>
+      <w:r>
+        <w:t>print("\n\033[41m{}\033[40m".format('Invalid tag: "%s" ' % (characters[pos:pos+10:]) + 'in pos: %s' % str(pos)))</w:t>
+      </w:r>
+    </w:p>
+    <w:p>
+      <w:pPr>
+        <w:pStyle w:val="af4"/>
       </w:pPr>
       <w:r>
         <w:t xml:space="preserve">            return None</w:t>
@@ -34941,7 +35164,7 @@
     </w:p>
     <w:p>
       <w:pPr>
-        <w:pStyle w:val="af3"/>
+        <w:pStyle w:val="af4"/>
       </w:pPr>
       <w:r>
         <w:t xml:space="preserve">        else:</w:t>
@@ -34949,7 +35172,7 @@
     </w:p>
     <w:p>
       <w:pPr>
-        <w:pStyle w:val="af3"/>
+        <w:pStyle w:val="af4"/>
       </w:pPr>
       <w:r>
         <w:t xml:space="preserve">            pos = match.end(0)</w:t>
@@ -34957,24 +35180,36 @@
     </w:p>
     <w:p>
       <w:pPr>
-        <w:pStyle w:val="af3"/>
+        <w:pStyle w:val="af4"/>
+        <w:rPr>
+          <w:lang w:val="ru-RU"/>
+        </w:rPr>
       </w:pPr>
       <w:r>
         <w:t xml:space="preserve">    return</w:t>
       </w:r>
       <w:r>
+        <w:rPr>
+          <w:lang w:val="ru-RU"/>
+        </w:rPr>
         <w:t xml:space="preserve"> (</w:t>
       </w:r>
       <w:r>
         <w:t>tokens</w:t>
       </w:r>
       <w:r>
+        <w:rPr>
+          <w:lang w:val="ru-RU"/>
+        </w:rPr>
         <w:t xml:space="preserve">, </w:t>
       </w:r>
       <w:r>
         <w:t>lines</w:t>
       </w:r>
       <w:r>
+        <w:rPr>
+          <w:lang w:val="ru-RU"/>
+        </w:rPr>
         <w:t>)</w:t>
       </w:r>
     </w:p>
@@ -35638,9 +35873,6 @@
         </w:rPr>
       </w:pPr>
       <w:r>
-        <w:rPr>
-          <w:lang w:val="ru-RU"/>
-        </w:rPr>
         <w:t xml:space="preserve">                </w:t>
       </w:r>
       <w:r>
@@ -35685,9 +35917,6 @@
         <w:pStyle w:val="12"/>
       </w:pPr>
       <w:r>
-        <w:rPr>
-          <w:lang w:val="ru-RU"/>
-        </w:rPr>
         <w:t xml:space="preserve">            </w:t>
       </w:r>
       <w:r>
@@ -38380,79 +38609,387 @@
     </w:p>
     <w:p>
       <w:pPr>
-        <w:spacing w:before="100" w:beforeAutospacing="1" w:after="100" w:afterAutospacing="1" w:line="360" w:lineRule="auto"/>
-        <w:ind w:firstLine="360"/>
-        <w:rPr>
-          <w:rFonts w:ascii="Times New Roman" w:eastAsia="Times New Roman" w:hAnsi="Times New Roman" w:cs="Times New Roman"/>
-          <w:color w:val="000000"/>
-          <w:sz w:val="28"/>
-          <w:szCs w:val="28"/>
-          <w:lang w:eastAsia="ru-RU"/>
-        </w:rPr>
-      </w:pPr>
-      <w:r>
-        <w:rPr>
-          <w:rFonts w:ascii="Times New Roman" w:hAnsi="Times New Roman" w:cs="Times New Roman"/>
-          <w:color w:val="000000"/>
-          <w:sz w:val="28"/>
-          <w:szCs w:val="28"/>
-        </w:rPr>
-        <w:t xml:space="preserve">Программа </w:t>
-      </w:r>
-      <w:r>
-        <w:rPr>
-          <w:rFonts w:ascii="Times New Roman" w:hAnsi="Times New Roman" w:cs="Times New Roman"/>
-          <w:color w:val="000000"/>
+        <w:pStyle w:val="3"/>
+        <w:numPr>
+          <w:ilvl w:val="2"/>
+          <w:numId w:val="5"/>
+        </w:numPr>
+      </w:pPr>
+      <w:r>
+        <w:t>Назначение программы</w:t>
+      </w:r>
+    </w:p>
+    <w:p>
+      <w:pPr>
+        <w:spacing w:line="360" w:lineRule="auto"/>
+        <w:ind w:firstLine="708"/>
+        <w:rPr>
+          <w:rFonts w:ascii="Times New Roman" w:hAnsi="Times New Roman" w:cs="Times New Roman"/>
+          <w:sz w:val="28"/>
+          <w:szCs w:val="28"/>
+        </w:rPr>
+      </w:pPr>
+      <w:r>
+        <w:rPr>
+          <w:rFonts w:ascii="Times New Roman" w:hAnsi="Times New Roman" w:cs="Times New Roman"/>
+          <w:sz w:val="28"/>
+          <w:szCs w:val="28"/>
+        </w:rPr>
+        <w:t xml:space="preserve">Разработанное приложение производит парсинг </w:t>
+      </w:r>
+      <w:r>
+        <w:rPr>
+          <w:rFonts w:ascii="Times New Roman" w:hAnsi="Times New Roman" w:cs="Times New Roman"/>
           <w:sz w:val="28"/>
           <w:szCs w:val="28"/>
           <w:lang w:val="en-US"/>
         </w:rPr>
-        <w:t>main</w:t>
-      </w:r>
-      <w:r>
-        <w:rPr>
-          <w:rFonts w:ascii="Times New Roman" w:hAnsi="Times New Roman" w:cs="Times New Roman"/>
-          <w:color w:val="000000"/>
+        <w:t>HTML</w:t>
+      </w:r>
+      <w:r>
+        <w:rPr>
+          <w:rFonts w:ascii="Times New Roman" w:hAnsi="Times New Roman" w:cs="Times New Roman"/>
+          <w:sz w:val="28"/>
+          <w:szCs w:val="28"/>
+        </w:rPr>
+        <w:t xml:space="preserve"> </w:t>
+      </w:r>
+      <w:r>
+        <w:rPr>
+          <w:rFonts w:ascii="Times New Roman" w:hAnsi="Times New Roman" w:cs="Times New Roman"/>
+          <w:sz w:val="28"/>
+          <w:szCs w:val="28"/>
+          <w:lang w:val="az-Cyrl-AZ"/>
+        </w:rPr>
+        <w:t xml:space="preserve">кода и выводит его в виде АСД. Благодаря АСД воспринимать </w:t>
+      </w:r>
+      <w:r>
+        <w:rPr>
+          <w:rFonts w:ascii="Times New Roman" w:hAnsi="Times New Roman" w:cs="Times New Roman"/>
+          <w:sz w:val="28"/>
+          <w:szCs w:val="28"/>
+          <w:lang w:val="en-US"/>
+        </w:rPr>
+        <w:t>HTML</w:t>
+      </w:r>
+      <w:r>
+        <w:rPr>
+          <w:rFonts w:ascii="Times New Roman" w:hAnsi="Times New Roman" w:cs="Times New Roman"/>
+          <w:sz w:val="28"/>
+          <w:szCs w:val="28"/>
+        </w:rPr>
+        <w:t xml:space="preserve"> код становится намного проще. В будущем этот парсер можно использовать в более крупных разработках, например, браузеров.</w:t>
+      </w:r>
+    </w:p>
+    <w:p>
+      <w:pPr>
+        <w:spacing w:line="360" w:lineRule="auto"/>
+        <w:rPr>
+          <w:rFonts w:ascii="Times New Roman" w:hAnsi="Times New Roman" w:cs="Times New Roman"/>
+          <w:sz w:val="28"/>
+          <w:szCs w:val="28"/>
+        </w:rPr>
+      </w:pPr>
+    </w:p>
+    <w:p>
+      <w:pPr>
+        <w:pStyle w:val="3"/>
+        <w:numPr>
+          <w:ilvl w:val="2"/>
+          <w:numId w:val="5"/>
+        </w:numPr>
+      </w:pPr>
+      <w:r>
+        <w:t>Условия выполнения программы</w:t>
+      </w:r>
+    </w:p>
+    <w:p>
+      <w:pPr>
+        <w:spacing w:line="360" w:lineRule="auto"/>
+        <w:rPr>
+          <w:rFonts w:ascii="Times New Roman" w:hAnsi="Times New Roman" w:cs="Times New Roman"/>
+          <w:sz w:val="28"/>
+          <w:szCs w:val="28"/>
+        </w:rPr>
+      </w:pPr>
+      <w:r>
+        <w:rPr>
+          <w:rFonts w:ascii="Times New Roman" w:hAnsi="Times New Roman" w:cs="Times New Roman"/>
+          <w:sz w:val="28"/>
+          <w:szCs w:val="28"/>
+        </w:rPr>
+        <w:t>Операционная система: Windows 98/</w:t>
+      </w:r>
+      <w:r>
+        <w:rPr>
+          <w:rFonts w:ascii="Times New Roman" w:hAnsi="Times New Roman" w:cs="Times New Roman"/>
+          <w:sz w:val="28"/>
+          <w:szCs w:val="28"/>
+          <w:lang w:val="en-US"/>
+        </w:rPr>
+        <w:t>Vista</w:t>
+      </w:r>
+      <w:r>
+        <w:rPr>
+          <w:rFonts w:ascii="Times New Roman" w:hAnsi="Times New Roman" w:cs="Times New Roman"/>
+          <w:sz w:val="28"/>
+          <w:szCs w:val="28"/>
+        </w:rPr>
+        <w:t>/</w:t>
+      </w:r>
+      <w:r>
+        <w:rPr>
+          <w:rFonts w:ascii="Times New Roman" w:hAnsi="Times New Roman" w:cs="Times New Roman"/>
+          <w:sz w:val="28"/>
+          <w:szCs w:val="28"/>
+          <w:lang w:val="en-US"/>
+        </w:rPr>
+        <w:t>XP</w:t>
+      </w:r>
+      <w:r>
+        <w:rPr>
+          <w:rFonts w:ascii="Times New Roman" w:hAnsi="Times New Roman" w:cs="Times New Roman"/>
+          <w:sz w:val="28"/>
+          <w:szCs w:val="28"/>
+        </w:rPr>
+        <w:t>/7/8/10.</w:t>
+      </w:r>
+    </w:p>
+    <w:p>
+      <w:pPr>
+        <w:spacing w:line="360" w:lineRule="auto"/>
+        <w:rPr>
+          <w:rFonts w:ascii="Times New Roman" w:hAnsi="Times New Roman" w:cs="Times New Roman"/>
+          <w:sz w:val="28"/>
+          <w:szCs w:val="28"/>
+        </w:rPr>
+      </w:pPr>
+      <w:r>
+        <w:rPr>
+          <w:rFonts w:ascii="Times New Roman" w:hAnsi="Times New Roman" w:cs="Times New Roman"/>
+          <w:sz w:val="28"/>
+          <w:szCs w:val="28"/>
+        </w:rPr>
+        <w:t xml:space="preserve">Процессор (CPU): </w:t>
+      </w:r>
+      <w:r>
+        <w:rPr>
+          <w:rFonts w:ascii="Times New Roman" w:hAnsi="Times New Roman" w:cs="Times New Roman"/>
+          <w:sz w:val="28"/>
+          <w:szCs w:val="28"/>
+          <w:lang w:val="az-Cyrl-AZ"/>
+        </w:rPr>
+        <w:t>Любой</w:t>
+      </w:r>
+      <w:r>
+        <w:rPr>
+          <w:rFonts w:ascii="Times New Roman" w:hAnsi="Times New Roman" w:cs="Times New Roman"/>
           <w:sz w:val="28"/>
           <w:szCs w:val="28"/>
         </w:rPr>
         <w:t>.</w:t>
       </w:r>
-      <w:r>
-        <w:rPr>
-          <w:rFonts w:ascii="Times New Roman" w:hAnsi="Times New Roman" w:cs="Times New Roman"/>
-          <w:color w:val="000000"/>
+    </w:p>
+    <w:p>
+      <w:pPr>
+        <w:spacing w:line="360" w:lineRule="auto"/>
+        <w:rPr>
+          <w:rFonts w:ascii="Times New Roman" w:hAnsi="Times New Roman" w:cs="Times New Roman"/>
+          <w:sz w:val="28"/>
+          <w:szCs w:val="28"/>
+        </w:rPr>
+      </w:pPr>
+      <w:r>
+        <w:rPr>
+          <w:rFonts w:ascii="Times New Roman" w:hAnsi="Times New Roman" w:cs="Times New Roman"/>
+          <w:sz w:val="28"/>
+          <w:szCs w:val="28"/>
+        </w:rPr>
+        <w:t xml:space="preserve">Оперативная память (RAM):  </w:t>
+      </w:r>
+      <w:r>
+        <w:rPr>
+          <w:rFonts w:ascii="Times New Roman" w:hAnsi="Times New Roman" w:cs="Times New Roman"/>
+          <w:sz w:val="28"/>
+          <w:szCs w:val="28"/>
+          <w:lang w:val="az-Cyrl-AZ"/>
+        </w:rPr>
+        <w:t>512</w:t>
+      </w:r>
+      <w:r>
+        <w:rPr>
+          <w:rFonts w:ascii="Times New Roman" w:hAnsi="Times New Roman" w:cs="Times New Roman"/>
+          <w:sz w:val="28"/>
+          <w:szCs w:val="28"/>
+        </w:rPr>
+        <w:t xml:space="preserve"> </w:t>
+      </w:r>
+      <w:r>
+        <w:rPr>
+          <w:rFonts w:ascii="Times New Roman" w:hAnsi="Times New Roman" w:cs="Times New Roman"/>
+          <w:sz w:val="28"/>
+          <w:szCs w:val="28"/>
+          <w:lang w:val="az-Cyrl-AZ"/>
+        </w:rPr>
+        <w:t>МБ</w:t>
+      </w:r>
+      <w:r>
+        <w:rPr>
+          <w:rFonts w:ascii="Times New Roman" w:hAnsi="Times New Roman" w:cs="Times New Roman"/>
+          <w:sz w:val="28"/>
+          <w:szCs w:val="28"/>
+        </w:rPr>
+        <w:t>.</w:t>
+      </w:r>
+    </w:p>
+    <w:p>
+      <w:pPr>
+        <w:spacing w:line="360" w:lineRule="auto"/>
+        <w:rPr>
+          <w:rFonts w:ascii="Times New Roman" w:hAnsi="Times New Roman" w:cs="Times New Roman"/>
+          <w:sz w:val="28"/>
+          <w:szCs w:val="28"/>
+        </w:rPr>
+      </w:pPr>
+      <w:r>
+        <w:rPr>
+          <w:rFonts w:ascii="Times New Roman" w:hAnsi="Times New Roman" w:cs="Times New Roman"/>
+          <w:sz w:val="28"/>
+          <w:szCs w:val="28"/>
+        </w:rPr>
+        <w:t xml:space="preserve">Видеоадаптер: </w:t>
+      </w:r>
+      <w:r>
+        <w:rPr>
+          <w:rFonts w:ascii="Times New Roman" w:hAnsi="Times New Roman" w:cs="Times New Roman"/>
+          <w:sz w:val="28"/>
+          <w:szCs w:val="28"/>
+          <w:lang w:val="az-Cyrl-AZ"/>
+        </w:rPr>
+        <w:t>Любой</w:t>
+      </w:r>
+      <w:r>
+        <w:rPr>
+          <w:rFonts w:ascii="Times New Roman" w:hAnsi="Times New Roman" w:cs="Times New Roman"/>
+          <w:sz w:val="28"/>
+          <w:szCs w:val="28"/>
+        </w:rPr>
+        <w:t>.</w:t>
+      </w:r>
+    </w:p>
+    <w:p>
+      <w:pPr>
+        <w:spacing w:line="360" w:lineRule="auto"/>
+        <w:rPr>
+          <w:rFonts w:ascii="Times New Roman" w:hAnsi="Times New Roman" w:cs="Times New Roman"/>
+          <w:sz w:val="28"/>
+          <w:szCs w:val="28"/>
+        </w:rPr>
+      </w:pPr>
+      <w:r>
+        <w:rPr>
+          <w:rFonts w:ascii="Times New Roman" w:hAnsi="Times New Roman" w:cs="Times New Roman"/>
+          <w:sz w:val="28"/>
+          <w:szCs w:val="28"/>
+        </w:rPr>
+        <w:t>Свободное место на жёстком диске: ~</w:t>
+      </w:r>
+      <w:r>
+        <w:rPr>
+          <w:rFonts w:ascii="Times New Roman" w:hAnsi="Times New Roman" w:cs="Times New Roman"/>
+          <w:sz w:val="28"/>
+          <w:szCs w:val="28"/>
+          <w:lang w:val="az-Cyrl-AZ"/>
+        </w:rPr>
+        <w:t>10 Мб</w:t>
+      </w:r>
+      <w:r>
+        <w:rPr>
+          <w:rFonts w:ascii="Times New Roman" w:hAnsi="Times New Roman" w:cs="Times New Roman"/>
+          <w:sz w:val="28"/>
+          <w:szCs w:val="28"/>
+        </w:rPr>
+        <w:t>.</w:t>
+      </w:r>
+    </w:p>
+    <w:p/>
+    <w:p>
+      <w:pPr>
+        <w:pStyle w:val="3"/>
+        <w:numPr>
+          <w:ilvl w:val="2"/>
+          <w:numId w:val="5"/>
+        </w:numPr>
+      </w:pPr>
+      <w:r>
+        <w:t>Выполнение программы</w:t>
+      </w:r>
+    </w:p>
+    <w:p>
+      <w:pPr>
+        <w:spacing w:line="360" w:lineRule="auto"/>
+        <w:ind w:firstLine="708"/>
+        <w:rPr>
+          <w:rFonts w:ascii="Times New Roman" w:hAnsi="Times New Roman" w:cs="Times New Roman"/>
+          <w:sz w:val="28"/>
+          <w:szCs w:val="28"/>
+        </w:rPr>
+      </w:pPr>
+      <w:r>
+        <w:rPr>
+          <w:rFonts w:ascii="Times New Roman" w:hAnsi="Times New Roman" w:cs="Times New Roman"/>
+          <w:sz w:val="28"/>
+          <w:szCs w:val="28"/>
+        </w:rPr>
+        <w:t>При запуске программы</w:t>
+      </w:r>
+      <w:r>
+        <w:rPr>
+          <w:rFonts w:ascii="Times New Roman" w:hAnsi="Times New Roman" w:cs="Times New Roman"/>
+          <w:sz w:val="28"/>
+          <w:szCs w:val="28"/>
+        </w:rPr>
+        <w:t xml:space="preserve"> </w:t>
+      </w:r>
+      <w:r>
+        <w:rPr>
+          <w:rFonts w:ascii="Times New Roman" w:hAnsi="Times New Roman" w:cs="Times New Roman"/>
+          <w:sz w:val="28"/>
+          <w:szCs w:val="28"/>
+          <w:lang w:val="az-Cyrl-AZ"/>
+        </w:rPr>
+        <w:t xml:space="preserve">в консоли с помощью интерпретатора </w:t>
+      </w:r>
+      <w:r>
+        <w:rPr>
+          <w:rFonts w:ascii="Times New Roman" w:hAnsi="Times New Roman" w:cs="Times New Roman"/>
           <w:sz w:val="28"/>
           <w:szCs w:val="28"/>
           <w:lang w:val="en-US"/>
         </w:rPr>
-        <w:t>py</w:t>
-      </w:r>
-      <w:r>
-        <w:rPr>
-          <w:rFonts w:ascii="Times New Roman" w:hAnsi="Times New Roman" w:cs="Times New Roman"/>
-          <w:color w:val="000000"/>
-          <w:sz w:val="28"/>
-          <w:szCs w:val="28"/>
-        </w:rPr>
-        <w:t xml:space="preserve"> выдаст сообщение об ошибке, показанное на рис. 13</w:t>
+        <w:t>python</w:t>
+      </w:r>
+      <w:r>
+        <w:rPr>
+          <w:rFonts w:ascii="Times New Roman" w:hAnsi="Times New Roman" w:cs="Times New Roman"/>
+          <w:sz w:val="28"/>
+          <w:szCs w:val="28"/>
+        </w:rPr>
+        <w:t xml:space="preserve"> (main.py) вы увидите:</w:t>
       </w:r>
     </w:p>
     <w:p>
       <w:pPr>
         <w:keepNext/>
-        <w:spacing w:before="100" w:beforeAutospacing="1" w:after="100" w:afterAutospacing="1" w:line="240" w:lineRule="auto"/>
+        <w:spacing w:line="360" w:lineRule="auto"/>
         <w:jc w:val="center"/>
       </w:pPr>
       <w:r>
-        <w:rPr>
-          <w:noProof/>
-        </w:rPr>
         <w:drawing>
-          <wp:inline distT="0" distB="0" distL="0" distR="0" wp14:anchorId="4B5D5EEA" wp14:editId="580F24A0">
-            <wp:extent cx="5287113" cy="1295581"/>
-            <wp:effectExtent l="0" t="0" r="0" b="0"/>
-            <wp:docPr id="19" name="Рисунок 19"/>
+          <wp:inline distT="0" distB="0" distL="0" distR="0" wp14:anchorId="5214FAF8" wp14:editId="09ECED77">
+            <wp:extent cx="5210902" cy="638264"/>
+            <wp:effectExtent l="0" t="0" r="8890" b="9525"/>
+            <wp:docPr id="12" name="Рисунок 12"/>
             <wp:cNvGraphicFramePr>
               <a:graphicFrameLocks xmlns:a="http://schemas.openxmlformats.org/drawingml/2006/main" noChangeAspect="1"/>
             </wp:cNvGraphicFramePr>
@@ -38472,6 +39009,529 @@
                   <pic:spPr>
                     <a:xfrm>
                       <a:off x="0" y="0"/>
+                      <a:ext cx="5210902" cy="638264"/>
+                    </a:xfrm>
+                    <a:prstGeom prst="rect">
+                      <a:avLst/>
+                    </a:prstGeom>
+                  </pic:spPr>
+                </pic:pic>
+              </a:graphicData>
+            </a:graphic>
+          </wp:inline>
+        </w:drawing>
+      </w:r>
+    </w:p>
+    <w:p>
+      <w:pPr>
+        <w:pStyle w:val="afb"/>
+        <w:rPr>
+          <w:lang w:val="en-US"/>
+        </w:rPr>
+      </w:pPr>
+      <w:r>
+        <w:t xml:space="preserve">Рисунок </w:t>
+      </w:r>
+      <w:fldSimple w:instr=" SEQ Рисунок \* ARABIC ">
+        <w:r>
+          <w:rPr>
+            <w:noProof/>
+          </w:rPr>
+          <w:t>14</w:t>
+        </w:r>
+      </w:fldSimple>
+      <w:r>
+        <w:t>. Запуск программы</w:t>
+      </w:r>
+    </w:p>
+    <w:p>
+      <w:pPr>
+        <w:spacing w:line="360" w:lineRule="auto"/>
+        <w:ind w:firstLine="708"/>
+        <w:rPr>
+          <w:rFonts w:ascii="Times New Roman" w:hAnsi="Times New Roman" w:cs="Times New Roman"/>
+          <w:sz w:val="28"/>
+          <w:szCs w:val="28"/>
+        </w:rPr>
+      </w:pPr>
+    </w:p>
+    <w:p>
+      <w:pPr>
+        <w:spacing w:line="360" w:lineRule="auto"/>
+        <w:ind w:firstLine="708"/>
+        <w:rPr>
+          <w:rFonts w:ascii="Times New Roman" w:hAnsi="Times New Roman" w:cs="Times New Roman"/>
+          <w:sz w:val="28"/>
+          <w:szCs w:val="28"/>
+        </w:rPr>
+      </w:pPr>
+      <w:r>
+        <w:rPr>
+          <w:rFonts w:ascii="Times New Roman" w:hAnsi="Times New Roman" w:cs="Times New Roman"/>
+          <w:sz w:val="28"/>
+          <w:szCs w:val="28"/>
+        </w:rPr>
+        <w:t>Вам нужно будет указать имя HTML файла в формате {filename.html}. Если вы хотите закрыть программу на этом шаге, то наберите "q".</w:t>
+      </w:r>
+    </w:p>
+    <w:p>
+      <w:pPr>
+        <w:spacing w:line="360" w:lineRule="auto"/>
+        <w:rPr>
+          <w:rFonts w:ascii="Times New Roman" w:hAnsi="Times New Roman" w:cs="Times New Roman"/>
+          <w:sz w:val="28"/>
+          <w:szCs w:val="28"/>
+        </w:rPr>
+      </w:pPr>
+    </w:p>
+    <w:p>
+      <w:pPr>
+        <w:spacing w:line="360" w:lineRule="auto"/>
+        <w:ind w:firstLine="708"/>
+        <w:rPr>
+          <w:rFonts w:ascii="Times New Roman" w:hAnsi="Times New Roman" w:cs="Times New Roman"/>
+          <w:sz w:val="28"/>
+          <w:szCs w:val="28"/>
+        </w:rPr>
+      </w:pPr>
+      <w:r>
+        <w:rPr>
+          <w:rFonts w:ascii="Times New Roman" w:hAnsi="Times New Roman" w:cs="Times New Roman"/>
+          <w:sz w:val="28"/>
+          <w:szCs w:val="28"/>
+        </w:rPr>
+        <w:lastRenderedPageBreak/>
+        <w:t>При успешном выполнении программы вы увидите надпись:</w:t>
+      </w:r>
+    </w:p>
+    <w:p>
+      <w:pPr>
+        <w:keepNext/>
+        <w:spacing w:line="360" w:lineRule="auto"/>
+        <w:jc w:val="center"/>
+      </w:pPr>
+      <w:r>
+        <w:drawing>
+          <wp:inline distT="0" distB="0" distL="0" distR="0" wp14:anchorId="31BC12CB" wp14:editId="1729C998">
+            <wp:extent cx="3629532" cy="647790"/>
+            <wp:effectExtent l="0" t="0" r="9525" b="0"/>
+            <wp:docPr id="18" name="Рисунок 18"/>
+            <wp:cNvGraphicFramePr>
+              <a:graphicFrameLocks xmlns:a="http://schemas.openxmlformats.org/drawingml/2006/main" noChangeAspect="1"/>
+            </wp:cNvGraphicFramePr>
+            <a:graphic xmlns:a="http://schemas.openxmlformats.org/drawingml/2006/main">
+              <a:graphicData uri="http://schemas.openxmlformats.org/drawingml/2006/picture">
+                <pic:pic xmlns:pic="http://schemas.openxmlformats.org/drawingml/2006/picture">
+                  <pic:nvPicPr>
+                    <pic:cNvPr id="1" name=""/>
+                    <pic:cNvPicPr/>
+                  </pic:nvPicPr>
+                  <pic:blipFill>
+                    <a:blip r:embed="rId72"/>
+                    <a:stretch>
+                      <a:fillRect/>
+                    </a:stretch>
+                  </pic:blipFill>
+                  <pic:spPr>
+                    <a:xfrm>
+                      <a:off x="0" y="0"/>
+                      <a:ext cx="3629532" cy="647790"/>
+                    </a:xfrm>
+                    <a:prstGeom prst="rect">
+                      <a:avLst/>
+                    </a:prstGeom>
+                  </pic:spPr>
+                </pic:pic>
+              </a:graphicData>
+            </a:graphic>
+          </wp:inline>
+        </w:drawing>
+      </w:r>
+    </w:p>
+    <w:p>
+      <w:pPr>
+        <w:pStyle w:val="afb"/>
+        <w:rPr>
+          <w:lang w:val="en-US"/>
+        </w:rPr>
+      </w:pPr>
+      <w:r>
+        <w:t xml:space="preserve">Рисунок </w:t>
+      </w:r>
+      <w:fldSimple w:instr=" SEQ Рисунок \* ARABIC ">
+        <w:r>
+          <w:rPr>
+            <w:noProof/>
+          </w:rPr>
+          <w:t>15</w:t>
+        </w:r>
+      </w:fldSimple>
+      <w:r>
+        <w:rPr>
+          <w:lang w:val="en-US"/>
+        </w:rPr>
+        <w:t xml:space="preserve">. </w:t>
+      </w:r>
+      <w:r>
+        <w:t>Успешный парсинг</w:t>
+      </w:r>
+    </w:p>
+    <w:p>
+      <w:pPr>
+        <w:pStyle w:val="afb"/>
+        <w:jc w:val="left"/>
+      </w:pPr>
+    </w:p>
+    <w:p>
+      <w:pPr>
+        <w:spacing w:line="360" w:lineRule="auto"/>
+        <w:ind w:firstLine="708"/>
+      </w:pPr>
+      <w:r>
+        <w:rPr>
+          <w:rFonts w:ascii="Times New Roman" w:hAnsi="Times New Roman" w:cs="Times New Roman"/>
+          <w:sz w:val="28"/>
+          <w:szCs w:val="28"/>
+        </w:rPr>
+        <w:t>При наличии ошибок в коде, вы увидите надпись с количеством ошибок</w:t>
+      </w:r>
+      <w:r>
+        <w:rPr>
+          <w:rFonts w:ascii="Times New Roman" w:hAnsi="Times New Roman" w:cs="Times New Roman"/>
+          <w:sz w:val="28"/>
+          <w:szCs w:val="28"/>
+          <w:lang w:val="az-Cyrl-AZ"/>
+        </w:rPr>
+        <w:t xml:space="preserve"> и списком </w:t>
+      </w:r>
+      <w:r>
+        <w:rPr>
+          <w:rFonts w:ascii="Times New Roman" w:hAnsi="Times New Roman" w:cs="Times New Roman"/>
+          <w:sz w:val="28"/>
+          <w:szCs w:val="28"/>
+          <w:lang w:val="az-Cyrl-AZ"/>
+        </w:rPr>
+        <w:t>тегов</w:t>
+      </w:r>
+      <w:r>
+        <w:rPr>
+          <w:rFonts w:ascii="Times New Roman" w:hAnsi="Times New Roman" w:cs="Times New Roman"/>
+          <w:sz w:val="28"/>
+          <w:szCs w:val="28"/>
+        </w:rPr>
+        <w:t>.</w:t>
+      </w:r>
+    </w:p>
+    <w:p>
+      <w:pPr>
+        <w:spacing w:line="360" w:lineRule="auto"/>
+        <w:rPr>
+          <w:rFonts w:ascii="Times New Roman" w:hAnsi="Times New Roman" w:cs="Times New Roman"/>
+          <w:sz w:val="28"/>
+          <w:szCs w:val="28"/>
+        </w:rPr>
+      </w:pPr>
+    </w:p>
+    <w:p>
+      <w:pPr>
+        <w:keepNext/>
+        <w:spacing w:line="360" w:lineRule="auto"/>
+        <w:jc w:val="center"/>
+      </w:pPr>
+      <w:r>
+        <w:rPr>
+          <w:rFonts w:ascii="Times New Roman" w:hAnsi="Times New Roman" w:cs="Times New Roman"/>
+          <w:sz w:val="28"/>
+          <w:szCs w:val="28"/>
+        </w:rPr>
+        <w:drawing>
+          <wp:inline distT="0" distB="0" distL="0" distR="0" wp14:anchorId="4C16E495" wp14:editId="254BFC33">
+            <wp:extent cx="3743847" cy="819264"/>
+            <wp:effectExtent l="0" t="0" r="9525" b="0"/>
+            <wp:docPr id="20" name="Рисунок 20"/>
+            <wp:cNvGraphicFramePr>
+              <a:graphicFrameLocks xmlns:a="http://schemas.openxmlformats.org/drawingml/2006/main" noChangeAspect="1"/>
+            </wp:cNvGraphicFramePr>
+            <a:graphic xmlns:a="http://schemas.openxmlformats.org/drawingml/2006/main">
+              <a:graphicData uri="http://schemas.openxmlformats.org/drawingml/2006/picture">
+                <pic:pic xmlns:pic="http://schemas.openxmlformats.org/drawingml/2006/picture">
+                  <pic:nvPicPr>
+                    <pic:cNvPr id="1" name=""/>
+                    <pic:cNvPicPr/>
+                  </pic:nvPicPr>
+                  <pic:blipFill>
+                    <a:blip r:embed="rId73"/>
+                    <a:stretch>
+                      <a:fillRect/>
+                    </a:stretch>
+                  </pic:blipFill>
+                  <pic:spPr>
+                    <a:xfrm>
+                      <a:off x="0" y="0"/>
+                      <a:ext cx="3743847" cy="819264"/>
+                    </a:xfrm>
+                    <a:prstGeom prst="rect">
+                      <a:avLst/>
+                    </a:prstGeom>
+                  </pic:spPr>
+                </pic:pic>
+              </a:graphicData>
+            </a:graphic>
+          </wp:inline>
+        </w:drawing>
+      </w:r>
+    </w:p>
+    <w:p>
+      <w:pPr>
+        <w:pStyle w:val="afb"/>
+        <w:rPr>
+          <w:lang w:val="az-Cyrl-AZ"/>
+        </w:rPr>
+      </w:pPr>
+      <w:r>
+        <w:t xml:space="preserve">Рисунок </w:t>
+      </w:r>
+      <w:fldSimple w:instr=" SEQ Рисунок \* ARABIC ">
+        <w:r>
+          <w:rPr>
+            <w:noProof/>
+          </w:rPr>
+          <w:t>16</w:t>
+        </w:r>
+      </w:fldSimple>
+      <w:r>
+        <w:rPr>
+          <w:lang w:val="en-US"/>
+        </w:rPr>
+        <w:t xml:space="preserve">. </w:t>
+      </w:r>
+      <w:r>
+        <w:rPr>
+          <w:lang w:val="az-Cyrl-AZ"/>
+        </w:rPr>
+        <w:t>Вывод списка ошибок</w:t>
+      </w:r>
+    </w:p>
+    <w:p>
+      <w:pPr>
+        <w:spacing w:line="360" w:lineRule="auto"/>
+        <w:ind w:firstLine="708"/>
+        <w:jc w:val="both"/>
+        <w:rPr>
+          <w:rFonts w:ascii="Times New Roman" w:hAnsi="Times New Roman" w:cs="Times New Roman"/>
+          <w:sz w:val="28"/>
+          <w:szCs w:val="28"/>
+        </w:rPr>
+      </w:pPr>
+      <w:r>
+        <w:rPr>
+          <w:rFonts w:ascii="Times New Roman" w:hAnsi="Times New Roman" w:cs="Times New Roman"/>
+          <w:sz w:val="28"/>
+          <w:szCs w:val="28"/>
+        </w:rPr>
+        <w:t>При успешном парсинге данных, в консоль будет выведено АСД.</w:t>
+      </w:r>
+    </w:p>
+    <w:p>
+      <w:pPr>
+        <w:keepNext/>
+        <w:spacing w:line="360" w:lineRule="auto"/>
+        <w:ind w:firstLine="708"/>
+        <w:jc w:val="center"/>
+      </w:pPr>
+      <w:r>
+        <w:rPr>
+          <w:rFonts w:ascii="Times New Roman" w:hAnsi="Times New Roman" w:cs="Times New Roman"/>
+          <w:sz w:val="28"/>
+          <w:szCs w:val="28"/>
+        </w:rPr>
+        <w:drawing>
+          <wp:inline distT="0" distB="0" distL="0" distR="0" wp14:anchorId="55585365" wp14:editId="38842076">
+            <wp:extent cx="2886478" cy="2095792"/>
+            <wp:effectExtent l="0" t="0" r="9525" b="0"/>
+            <wp:docPr id="21" name="Рисунок 21"/>
+            <wp:cNvGraphicFramePr>
+              <a:graphicFrameLocks xmlns:a="http://schemas.openxmlformats.org/drawingml/2006/main" noChangeAspect="1"/>
+            </wp:cNvGraphicFramePr>
+            <a:graphic xmlns:a="http://schemas.openxmlformats.org/drawingml/2006/main">
+              <a:graphicData uri="http://schemas.openxmlformats.org/drawingml/2006/picture">
+                <pic:pic xmlns:pic="http://schemas.openxmlformats.org/drawingml/2006/picture">
+                  <pic:nvPicPr>
+                    <pic:cNvPr id="1" name=""/>
+                    <pic:cNvPicPr/>
+                  </pic:nvPicPr>
+                  <pic:blipFill>
+                    <a:blip r:embed="rId74"/>
+                    <a:stretch>
+                      <a:fillRect/>
+                    </a:stretch>
+                  </pic:blipFill>
+                  <pic:spPr>
+                    <a:xfrm>
+                      <a:off x="0" y="0"/>
+                      <a:ext cx="2886478" cy="2095792"/>
+                    </a:xfrm>
+                    <a:prstGeom prst="rect">
+                      <a:avLst/>
+                    </a:prstGeom>
+                  </pic:spPr>
+                </pic:pic>
+              </a:graphicData>
+            </a:graphic>
+          </wp:inline>
+        </w:drawing>
+      </w:r>
+    </w:p>
+    <w:p>
+      <w:pPr>
+        <w:pStyle w:val="afb"/>
+      </w:pPr>
+      <w:r>
+        <w:t xml:space="preserve">Рисунок </w:t>
+      </w:r>
+      <w:fldSimple w:instr=" SEQ Рисунок \* ARABIC ">
+        <w:r>
+          <w:rPr>
+            <w:noProof/>
+          </w:rPr>
+          <w:t>17</w:t>
+        </w:r>
+      </w:fldSimple>
+      <w:r>
+        <w:t>. Вывод АСД</w:t>
+      </w:r>
+    </w:p>
+    <w:p>
+      <w:pPr>
+        <w:pStyle w:val="afb"/>
+        <w:jc w:val="left"/>
+      </w:pPr>
+    </w:p>
+    <w:p>
+      <w:pPr>
+        <w:pStyle w:val="afb"/>
+        <w:jc w:val="left"/>
+      </w:pPr>
+    </w:p>
+    <w:p>
+      <w:pPr>
+        <w:pStyle w:val="afb"/>
+        <w:jc w:val="left"/>
+      </w:pPr>
+    </w:p>
+    <w:p>
+      <w:pPr>
+        <w:pStyle w:val="afb"/>
+        <w:jc w:val="left"/>
+      </w:pPr>
+    </w:p>
+    <w:p>
+      <w:pPr>
+        <w:pStyle w:val="3"/>
+        <w:numPr>
+          <w:ilvl w:val="2"/>
+          <w:numId w:val="5"/>
+        </w:numPr>
+      </w:pPr>
+      <w:r>
+        <w:lastRenderedPageBreak/>
+        <w:t>Сообщение оператору</w:t>
+      </w:r>
+    </w:p>
+    <w:p>
+      <w:pPr>
+        <w:spacing w:before="100" w:beforeAutospacing="1" w:after="100" w:afterAutospacing="1" w:line="360" w:lineRule="auto"/>
+        <w:ind w:firstLine="360"/>
+        <w:rPr>
+          <w:rFonts w:ascii="Times New Roman" w:eastAsia="Times New Roman" w:hAnsi="Times New Roman" w:cs="Times New Roman"/>
+          <w:color w:val="000000"/>
+          <w:sz w:val="28"/>
+          <w:szCs w:val="28"/>
+          <w:lang w:eastAsia="ru-RU"/>
+        </w:rPr>
+      </w:pPr>
+      <w:r>
+        <w:rPr>
+          <w:rFonts w:ascii="Times New Roman" w:hAnsi="Times New Roman" w:cs="Times New Roman"/>
+          <w:color w:val="000000"/>
+          <w:sz w:val="28"/>
+          <w:szCs w:val="28"/>
+        </w:rPr>
+        <w:t xml:space="preserve">Программа </w:t>
+      </w:r>
+      <w:r>
+        <w:rPr>
+          <w:rFonts w:ascii="Times New Roman" w:hAnsi="Times New Roman" w:cs="Times New Roman"/>
+          <w:color w:val="000000"/>
+          <w:sz w:val="28"/>
+          <w:szCs w:val="28"/>
+          <w:lang w:val="en-US"/>
+        </w:rPr>
+        <w:t>main</w:t>
+      </w:r>
+      <w:r>
+        <w:rPr>
+          <w:rFonts w:ascii="Times New Roman" w:hAnsi="Times New Roman" w:cs="Times New Roman"/>
+          <w:color w:val="000000"/>
+          <w:sz w:val="28"/>
+          <w:szCs w:val="28"/>
+        </w:rPr>
+        <w:t>.</w:t>
+      </w:r>
+      <w:r>
+        <w:rPr>
+          <w:rFonts w:ascii="Times New Roman" w:hAnsi="Times New Roman" w:cs="Times New Roman"/>
+          <w:color w:val="000000"/>
+          <w:sz w:val="28"/>
+          <w:szCs w:val="28"/>
+          <w:lang w:val="en-US"/>
+        </w:rPr>
+        <w:t>py</w:t>
+      </w:r>
+      <w:r>
+        <w:rPr>
+          <w:rFonts w:ascii="Times New Roman" w:hAnsi="Times New Roman" w:cs="Times New Roman"/>
+          <w:color w:val="000000"/>
+          <w:sz w:val="28"/>
+          <w:szCs w:val="28"/>
+        </w:rPr>
+        <w:t xml:space="preserve"> выдаст сообщение об ошибке, показанное на рис. 13</w:t>
+      </w:r>
+    </w:p>
+    <w:p>
+      <w:pPr>
+        <w:keepNext/>
+        <w:spacing w:before="100" w:beforeAutospacing="1" w:after="100" w:afterAutospacing="1" w:line="240" w:lineRule="auto"/>
+        <w:jc w:val="center"/>
+      </w:pPr>
+      <w:r>
+        <w:rPr>
+          <w:noProof/>
+        </w:rPr>
+        <w:drawing>
+          <wp:inline distT="0" distB="0" distL="0" distR="0" wp14:anchorId="4B5D5EEA" wp14:editId="580F24A0">
+            <wp:extent cx="5287113" cy="1295581"/>
+            <wp:effectExtent l="0" t="0" r="0" b="0"/>
+            <wp:docPr id="19" name="Рисунок 19"/>
+            <wp:cNvGraphicFramePr>
+              <a:graphicFrameLocks xmlns:a="http://schemas.openxmlformats.org/drawingml/2006/main" noChangeAspect="1"/>
+            </wp:cNvGraphicFramePr>
+            <a:graphic xmlns:a="http://schemas.openxmlformats.org/drawingml/2006/main">
+              <a:graphicData uri="http://schemas.openxmlformats.org/drawingml/2006/picture">
+                <pic:pic xmlns:pic="http://schemas.openxmlformats.org/drawingml/2006/picture">
+                  <pic:nvPicPr>
+                    <pic:cNvPr id="1" name=""/>
+                    <pic:cNvPicPr/>
+                  </pic:nvPicPr>
+                  <pic:blipFill>
+                    <a:blip r:embed="rId75"/>
+                    <a:stretch>
+                      <a:fillRect/>
+                    </a:stretch>
+                  </pic:blipFill>
+                  <pic:spPr>
+                    <a:xfrm>
+                      <a:off x="0" y="0"/>
                       <a:ext cx="5287113" cy="1295581"/>
                     </a:xfrm>
                     <a:prstGeom prst="rect">
@@ -38553,7 +39613,7 @@
           <w:sz w:val="28"/>
           <w:szCs w:val="28"/>
         </w:rPr>
-        <w:t>14</w:t>
+        <w:t>18</w:t>
       </w:r>
       <w:r>
         <w:rPr>
@@ -39021,7 +40081,7 @@
           <w:szCs w:val="28"/>
         </w:rPr>
       </w:pPr>
-      <w:hyperlink r:id="rId72" w:history="1">
+      <w:hyperlink r:id="rId76" w:history="1">
         <w:r>
           <w:rPr>
             <w:rStyle w:val="a8"/>
@@ -39092,7 +40152,7 @@
           <w:szCs w:val="28"/>
         </w:rPr>
       </w:pPr>
-      <w:hyperlink r:id="rId73" w:history="1">
+      <w:hyperlink r:id="rId77" w:history="1">
         <w:r>
           <w:rPr>
             <w:rStyle w:val="a8"/>
@@ -39160,7 +40220,7 @@
           <w:szCs w:val="28"/>
         </w:rPr>
       </w:pPr>
-      <w:hyperlink r:id="rId74" w:anchor=":~:text=%D0%9F%D0%B0%D1%80%D1%81%D0%B5%D1%80%20%E2%80%94%20%D1%8D%D1%82%D0%BE%20%D0%BF%D1%80%D0%BE%D0%B3%D1%80%D0%B0%D0%BC%D0%BC%D0%B0%2C%20%D1%81%D0%B5%D1%80%D0%B2%D0%B8%D1%81%20%D0%B8%D0%BB%D0%B8,%D0%A6%D0%B5%D0%BD%D1%8B." w:history="1">
+      <w:hyperlink r:id="rId78" w:anchor=":~:text=%D0%9F%D0%B0%D1%80%D1%81%D0%B5%D1%80%20%E2%80%94%20%D1%8D%D1%82%D0%BE%20%D0%BF%D1%80%D0%BE%D0%B3%D1%80%D0%B0%D0%BC%D0%BC%D0%B0%2C%20%D1%81%D0%B5%D1%80%D0%B2%D0%B8%D1%81%20%D0%B8%D0%BB%D0%B8,%D0%A6%D0%B5%D0%BD%D1%8B." w:history="1">
         <w:r>
           <w:rPr>
             <w:rStyle w:val="a8"/>
@@ -39219,7 +40279,7 @@
           <w:szCs w:val="28"/>
         </w:rPr>
       </w:pPr>
-      <w:hyperlink r:id="rId75" w:history="1">
+      <w:hyperlink r:id="rId79" w:history="1">
         <w:r>
           <w:rPr>
             <w:rStyle w:val="a8"/>
@@ -39278,7 +40338,7 @@
           <w:szCs w:val="28"/>
         </w:rPr>
       </w:pPr>
-      <w:hyperlink r:id="rId76" w:history="1">
+      <w:hyperlink r:id="rId80" w:history="1">
         <w:r>
           <w:rPr>
             <w:rStyle w:val="a8"/>
@@ -39551,9 +40611,6 @@
         <w:pStyle w:val="12"/>
       </w:pPr>
       <w:r>
-        <w:rPr>
-          <w:lang w:val="ru-RU"/>
-        </w:rPr>
         <w:t xml:space="preserve">    </w:t>
       </w:r>
       <w:r>
@@ -39602,9 +40659,6 @@
         </w:rPr>
       </w:pPr>
       <w:r>
-        <w:rPr>
-          <w:lang w:val="ru-RU"/>
-        </w:rPr>
         <w:t xml:space="preserve">    </w:t>
       </w:r>
       <w:r>
@@ -39640,9 +40694,6 @@
     <w:p>
       <w:pPr>
         <w:pStyle w:val="12"/>
-        <w:rPr>
-          <w:lang w:val="ru-RU"/>
-        </w:rPr>
       </w:pPr>
       <w:r>
         <w:rPr>
@@ -39654,27 +40705,18 @@
         <w:t>if</w:t>
       </w:r>
       <w:r>
-        <w:rPr>
-          <w:lang w:val="ru-RU"/>
-        </w:rPr>
         <w:t xml:space="preserve"> </w:t>
       </w:r>
       <w:r>
         <w:t>filename</w:t>
       </w:r>
       <w:r>
-        <w:rPr>
-          <w:lang w:val="ru-RU"/>
-        </w:rPr>
         <w:t xml:space="preserve"> == '</w:t>
       </w:r>
       <w:r>
         <w:t>q</w:t>
       </w:r>
       <w:r>
-        <w:rPr>
-          <w:lang w:val="ru-RU"/>
-        </w:rPr>
         <w:t>':</w:t>
       </w:r>
     </w:p>
@@ -39683,9 +40725,6 @@
         <w:pStyle w:val="12"/>
       </w:pPr>
       <w:r>
-        <w:rPr>
-          <w:lang w:val="ru-RU"/>
-        </w:rPr>
         <w:t xml:space="preserve">            </w:t>
       </w:r>
       <w:r>
@@ -40079,44 +41118,29 @@
     <w:p>
       <w:pPr>
         <w:pStyle w:val="12"/>
-        <w:rPr>
-          <w:lang w:val="ru-RU"/>
-        </w:rPr>
       </w:pPr>
       <w:r>
         <w:t>from</w:t>
       </w:r>
       <w:r>
-        <w:rPr>
-          <w:lang w:val="ru-RU"/>
-        </w:rPr>
         <w:t xml:space="preserve"> </w:t>
       </w:r>
       <w:r>
         <w:t>prsr</w:t>
       </w:r>
       <w:r>
-        <w:rPr>
-          <w:lang w:val="ru-RU"/>
-        </w:rPr>
         <w:t xml:space="preserve"> </w:t>
       </w:r>
       <w:r>
         <w:t>import</w:t>
       </w:r>
       <w:r>
-        <w:rPr>
-          <w:lang w:val="ru-RU"/>
-        </w:rPr>
         <w:t xml:space="preserve"> *</w:t>
       </w:r>
     </w:p>
     <w:p>
       <w:pPr>
         <w:pStyle w:val="12"/>
-        <w:rPr>
-          <w:lang w:val="ru-RU"/>
-        </w:rPr>
       </w:pPr>
     </w:p>
     <w:p>
@@ -40136,25 +41160,40 @@
     <w:p>
       <w:pPr>
         <w:pStyle w:val="12"/>
+        <w:rPr>
+          <w:lang w:val="ru-RU"/>
+        </w:rPr>
       </w:pPr>
       <w:r>
         <w:t>encoding</w:t>
       </w:r>
       <w:r>
+        <w:rPr>
+          <w:lang w:val="ru-RU"/>
+        </w:rPr>
         <w:t xml:space="preserve"> = [</w:t>
       </w:r>
     </w:p>
     <w:p>
       <w:pPr>
         <w:pStyle w:val="12"/>
-      </w:pPr>
-      <w:r>
+        <w:rPr>
+          <w:lang w:val="ru-RU"/>
+        </w:rPr>
+      </w:pPr>
+      <w:r>
+        <w:rPr>
+          <w:lang w:val="ru-RU"/>
+        </w:rPr>
         <w:t>'</w:t>
       </w:r>
       <w:r>
         <w:t>utf</w:t>
       </w:r>
       <w:r>
+        <w:rPr>
+          <w:lang w:val="ru-RU"/>
+        </w:rPr>
         <w:t>-8',</w:t>
       </w:r>
     </w:p>
@@ -40211,9 +41250,6 @@
         </w:rPr>
       </w:pPr>
       <w:r>
-        <w:rPr>
-          <w:lang w:val="ru-RU"/>
-        </w:rPr>
         <w:t xml:space="preserve">        </w:t>
       </w:r>
       <w:r>
@@ -40319,9 +41355,6 @@
         <w:pStyle w:val="12"/>
       </w:pPr>
       <w:r>
-        <w:rPr>
-          <w:lang w:val="ru-RU"/>
-        </w:rPr>
         <w:t xml:space="preserve">            </w:t>
       </w:r>
       <w:r>
@@ -41058,21 +42091,36 @@
     <w:p>
       <w:pPr>
         <w:pStyle w:val="12"/>
-      </w:pPr>
-      <w:r>
+        <w:rPr>
+          <w:lang w:val="ru-RU"/>
+        </w:rPr>
+      </w:pPr>
+      <w:r>
+        <w:rPr>
+          <w:lang w:val="ru-RU"/>
+        </w:rPr>
         <w:t>]</w:t>
       </w:r>
     </w:p>
     <w:p>
       <w:pPr>
         <w:pStyle w:val="12"/>
-      </w:pPr>
-    </w:p>
-    <w:p>
-      <w:pPr>
-        <w:pStyle w:val="12"/>
-      </w:pPr>
-      <w:r>
+        <w:rPr>
+          <w:lang w:val="ru-RU"/>
+        </w:rPr>
+      </w:pPr>
+    </w:p>
+    <w:p>
+      <w:pPr>
+        <w:pStyle w:val="12"/>
+        <w:rPr>
+          <w:lang w:val="ru-RU"/>
+        </w:rPr>
+      </w:pPr>
+      <w:r>
+        <w:rPr>
+          <w:lang w:val="ru-RU"/>
+        </w:rPr>
         <w:t xml:space="preserve"># </w:t>
       </w:r>
       <w:r>
@@ -41082,6 +42130,9 @@
         <w:t>токены</w:t>
       </w:r>
       <w:r>
+        <w:rPr>
+          <w:lang w:val="ru-RU"/>
+        </w:rPr>
         <w:t xml:space="preserve"> </w:t>
       </w:r>
       <w:r>
@@ -41091,6 +42142,9 @@
         <w:t>для</w:t>
       </w:r>
       <w:r>
+        <w:rPr>
+          <w:lang w:val="ru-RU"/>
+        </w:rPr>
         <w:t xml:space="preserve"> </w:t>
       </w:r>
       <w:r>
@@ -41341,17 +42395,11 @@
     <w:p>
       <w:pPr>
         <w:pStyle w:val="12"/>
-        <w:rPr>
-          <w:lang w:val="ru-RU"/>
-        </w:rPr>
       </w:pPr>
       <w:r>
         <w:t>import</w:t>
       </w:r>
       <w:r>
-        <w:rPr>
-          <w:lang w:val="ru-RU"/>
-        </w:rPr>
         <w:t xml:space="preserve"> </w:t>
       </w:r>
       <w:r>
@@ -41361,9 +42409,6 @@
     <w:p>
       <w:pPr>
         <w:pStyle w:val="12"/>
-        <w:rPr>
-          <w:lang w:val="ru-RU"/>
-        </w:rPr>
       </w:pPr>
     </w:p>
     <w:p>
@@ -41711,6 +42756,9 @@
     <w:p>
       <w:pPr>
         <w:pStyle w:val="12"/>
+        <w:rPr>
+          <w:lang w:val="ru-RU"/>
+        </w:rPr>
       </w:pPr>
       <w:r>
         <w:rPr>
@@ -41722,24 +42770,36 @@
         <w:t>elif</w:t>
       </w:r>
       <w:r>
+        <w:rPr>
+          <w:lang w:val="ru-RU"/>
+        </w:rPr>
         <w:t xml:space="preserve"> </w:t>
       </w:r>
       <w:r>
         <w:t>token</w:t>
       </w:r>
       <w:r>
+        <w:rPr>
+          <w:lang w:val="ru-RU"/>
+        </w:rPr>
         <w:t>[1] == '</w:t>
       </w:r>
       <w:r>
         <w:t>CLOSE</w:t>
       </w:r>
       <w:r>
+        <w:rPr>
+          <w:lang w:val="ru-RU"/>
+        </w:rPr>
         <w:t>_</w:t>
       </w:r>
       <w:r>
         <w:t>TAG</w:t>
       </w:r>
       <w:r>
+        <w:rPr>
+          <w:lang w:val="ru-RU"/>
+        </w:rPr>
         <w:t>':</w:t>
       </w:r>
     </w:p>
@@ -41796,9 +42856,6 @@
     <w:p>
       <w:pPr>
         <w:pStyle w:val="12"/>
-        <w:rPr>
-          <w:lang w:val="ru-RU"/>
-        </w:rPr>
       </w:pPr>
       <w:r>
         <w:rPr>
@@ -41810,68 +42867,44 @@
         <w:t>if</w:t>
       </w:r>
       <w:r>
-        <w:rPr>
-          <w:lang w:val="ru-RU"/>
-        </w:rPr>
         <w:t xml:space="preserve"> </w:t>
       </w:r>
       <w:r>
         <w:t>buff</w:t>
       </w:r>
       <w:r>
-        <w:rPr>
-          <w:lang w:val="ru-RU"/>
-        </w:rPr>
         <w:t>[-1].</w:t>
       </w:r>
       <w:r>
         <w:t>tagName</w:t>
       </w:r>
       <w:r>
-        <w:rPr>
-          <w:lang w:val="ru-RU"/>
-        </w:rPr>
         <w:t xml:space="preserve">() == </w:t>
       </w:r>
       <w:r>
         <w:t>token</w:t>
       </w:r>
       <w:r>
-        <w:rPr>
-          <w:lang w:val="ru-RU"/>
-        </w:rPr>
         <w:t xml:space="preserve">[0][0][0]: </w:t>
       </w:r>
     </w:p>
     <w:p>
       <w:pPr>
         <w:pStyle w:val="12"/>
-        <w:rPr>
-          <w:lang w:val="ru-RU"/>
-        </w:rPr>
-      </w:pPr>
-      <w:r>
-        <w:rPr>
-          <w:lang w:val="ru-RU"/>
-        </w:rPr>
+      </w:pPr>
+      <w:r>
         <w:t xml:space="preserve">                </w:t>
       </w:r>
       <w:r>
         <w:t>buff</w:t>
       </w:r>
       <w:r>
-        <w:rPr>
-          <w:lang w:val="ru-RU"/>
-        </w:rPr>
         <w:t>.</w:t>
       </w:r>
       <w:r>
         <w:t>pop</w:t>
       </w:r>
       <w:r>
-        <w:rPr>
-          <w:lang w:val="ru-RU"/>
-        </w:rPr>
         <w:t>()</w:t>
       </w:r>
     </w:p>
@@ -41883,9 +42916,6 @@
         </w:rPr>
       </w:pPr>
       <w:r>
-        <w:rPr>
-          <w:lang w:val="ru-RU"/>
-        </w:rPr>
         <w:t xml:space="preserve">                </w:t>
       </w:r>
       <w:r>
@@ -42327,6 +43357,9 @@
     <w:p>
       <w:pPr>
         <w:pStyle w:val="12"/>
+        <w:rPr>
+          <w:lang w:val="ru-RU"/>
+        </w:rPr>
       </w:pPr>
       <w:r>
         <w:rPr>
@@ -42336,12 +43369,48 @@
         <w:t xml:space="preserve">    </w:t>
       </w:r>
       <w:r>
-        <w:t>for item in buff:</w:t>
-      </w:r>
-    </w:p>
-    <w:p>
-      <w:pPr>
-        <w:pStyle w:val="12"/>
+        <w:t>for</w:t>
+      </w:r>
+      <w:r>
+        <w:rPr>
+          <w:lang w:val="ru-RU"/>
+        </w:rPr>
+        <w:t xml:space="preserve"> </w:t>
+      </w:r>
+      <w:r>
+        <w:t>item</w:t>
+      </w:r>
+      <w:r>
+        <w:rPr>
+          <w:lang w:val="ru-RU"/>
+        </w:rPr>
+        <w:t xml:space="preserve"> </w:t>
+      </w:r>
+      <w:r>
+        <w:t>in</w:t>
+      </w:r>
+      <w:r>
+        <w:rPr>
+          <w:lang w:val="ru-RU"/>
+        </w:rPr>
+        <w:t xml:space="preserve"> </w:t>
+      </w:r>
+      <w:r>
+        <w:t>buff</w:t>
+      </w:r>
+      <w:r>
+        <w:rPr>
+          <w:lang w:val="ru-RU"/>
+        </w:rPr>
+        <w:t>:</w:t>
+      </w:r>
+    </w:p>
+    <w:p>
+      <w:pPr>
+        <w:pStyle w:val="12"/>
+        <w:rPr>
+          <w:lang w:val="ru-RU"/>
+        </w:rPr>
       </w:pPr>
       <w:r>
         <w:rPr>
@@ -42350,6 +43419,9 @@
         <w:t xml:space="preserve">        </w:t>
       </w:r>
       <w:r>
+        <w:rPr>
+          <w:lang w:val="ru-RU"/>
+        </w:rPr>
         <w:t># создание списка ошибок</w:t>
       </w:r>
     </w:p>
@@ -42358,7 +43430,13 @@
         <w:pStyle w:val="12"/>
       </w:pPr>
       <w:r>
-        <w:t xml:space="preserve">        err.append((item.name + item._getIdentyAtrs(), item.line)) </w:t>
+        <w:rPr>
+          <w:lang w:val="ru-RU"/>
+        </w:rPr>
+        <w:t xml:space="preserve">        </w:t>
+      </w:r>
+      <w:r>
+        <w:t xml:space="preserve">err.append((item.name + item._getIdentyAtrs(), item.line)) </w:t>
       </w:r>
     </w:p>
     <w:p>
@@ -42992,6 +44070,9 @@
     <w:p>
       <w:pPr>
         <w:pStyle w:val="12"/>
+        <w:rPr>
+          <w:lang w:val="ru-RU"/>
+        </w:rPr>
       </w:pPr>
       <w:r>
         <w:rPr>
@@ -43000,6 +44081,9 @@
         <w:t xml:space="preserve">        </w:t>
       </w:r>
       <w:r>
+        <w:rPr>
+          <w:lang w:val="ru-RU"/>
+        </w:rPr>
         <w:t xml:space="preserve"># </w:t>
       </w:r>
       <w:r>
@@ -43009,6 +44093,9 @@
         <w:t>требуется</w:t>
       </w:r>
       <w:r>
+        <w:rPr>
+          <w:lang w:val="ru-RU"/>
+        </w:rPr>
         <w:t xml:space="preserve"> </w:t>
       </w:r>
       <w:r>
@@ -43018,6 +44105,9 @@
         <w:t>ли</w:t>
       </w:r>
       <w:r>
+        <w:rPr>
+          <w:lang w:val="ru-RU"/>
+        </w:rPr>
         <w:t xml:space="preserve"> </w:t>
       </w:r>
       <w:r>
@@ -43027,6 +44117,9 @@
         <w:t>закрывающий</w:t>
       </w:r>
       <w:r>
+        <w:rPr>
+          <w:lang w:val="ru-RU"/>
+        </w:rPr>
         <w:t xml:space="preserve"> </w:t>
       </w:r>
       <w:r>
@@ -43041,6 +44134,9 @@
         <w:pStyle w:val="12"/>
       </w:pPr>
       <w:r>
+        <w:rPr>
+          <w:lang w:val="ru-RU"/>
+        </w:rPr>
         <w:t xml:space="preserve">        </w:t>
       </w:r>
       <w:r>
@@ -43884,9 +44980,6 @@
     <w:p>
       <w:pPr>
         <w:pStyle w:val="12"/>
-        <w:rPr>
-          <w:lang w:val="ru-RU"/>
-        </w:rPr>
       </w:pPr>
       <w:r>
         <w:rPr>
@@ -43898,18 +44991,12 @@
         <w:t>self</w:t>
       </w:r>
       <w:r>
-        <w:rPr>
-          <w:lang w:val="ru-RU"/>
-        </w:rPr>
         <w:t>.</w:t>
       </w:r>
       <w:r>
         <w:t>lines</w:t>
       </w:r>
       <w:r>
-        <w:rPr>
-          <w:lang w:val="ru-RU"/>
-        </w:rPr>
         <w:t xml:space="preserve"> = 0  </w:t>
       </w:r>
     </w:p>
@@ -43918,9 +45005,6 @@
         <w:pStyle w:val="12"/>
       </w:pPr>
       <w:r>
-        <w:rPr>
-          <w:lang w:val="ru-RU"/>
-        </w:rPr>
         <w:t xml:space="preserve">        </w:t>
       </w:r>
       <w:r>
@@ -43951,17 +45035,50 @@
     <w:p>
       <w:pPr>
         <w:pStyle w:val="12"/>
-      </w:pPr>
-      <w:r>
-        <w:t xml:space="preserve">    def __repr__(self): # строковое представления объекта</w:t>
-      </w:r>
-    </w:p>
-    <w:p>
-      <w:pPr>
-        <w:pStyle w:val="12"/>
-      </w:pPr>
-      <w:r>
-        <w:t xml:space="preserve">        line = ""</w:t>
+        <w:rPr>
+          <w:lang w:val="ru-RU"/>
+        </w:rPr>
+      </w:pPr>
+      <w:r>
+        <w:t xml:space="preserve">    def</w:t>
+      </w:r>
+      <w:r>
+        <w:rPr>
+          <w:lang w:val="ru-RU"/>
+        </w:rPr>
+        <w:t xml:space="preserve"> __</w:t>
+      </w:r>
+      <w:r>
+        <w:t>repr</w:t>
+      </w:r>
+      <w:r>
+        <w:rPr>
+          <w:lang w:val="ru-RU"/>
+        </w:rPr>
+        <w:t>__(</w:t>
+      </w:r>
+      <w:r>
+        <w:t>self</w:t>
+      </w:r>
+      <w:r>
+        <w:rPr>
+          <w:lang w:val="ru-RU"/>
+        </w:rPr>
+        <w:t>): # строковое представления объекта</w:t>
+      </w:r>
+    </w:p>
+    <w:p>
+      <w:pPr>
+        <w:pStyle w:val="12"/>
+      </w:pPr>
+      <w:r>
+        <w:rPr>
+          <w:lang w:val="ru-RU"/>
+        </w:rPr>
+        <w:t xml:space="preserve">        </w:t>
+      </w:r>
+      <w:r>
+        <w:t>line = ""</w:t>
       </w:r>
     </w:p>
     <w:p>
@@ -44019,9 +45136,6 @@
         <w:pStyle w:val="12"/>
       </w:pPr>
       <w:r>
-        <w:rPr>
-          <w:lang w:val="ru-RU"/>
-        </w:rPr>
         <w:t xml:space="preserve">    </w:t>
       </w:r>
       <w:r>
@@ -44180,14 +45294,53 @@
     <w:p>
       <w:pPr>
         <w:pStyle w:val="12"/>
-      </w:pPr>
-      <w:r>
-        <w:t xml:space="preserve">        self.CSS.append(content)</w:t>
-      </w:r>
-    </w:p>
-    <w:p>
-      <w:pPr>
-        <w:pStyle w:val="12"/>
+        <w:rPr>
+          <w:lang w:val="ru-RU"/>
+        </w:rPr>
+      </w:pPr>
+      <w:r>
+        <w:t xml:space="preserve">        self</w:t>
+      </w:r>
+      <w:r>
+        <w:rPr>
+          <w:lang w:val="ru-RU"/>
+        </w:rPr>
+        <w:t>.</w:t>
+      </w:r>
+      <w:r>
+        <w:t>CSS</w:t>
+      </w:r>
+      <w:r>
+        <w:rPr>
+          <w:lang w:val="ru-RU"/>
+        </w:rPr>
+        <w:t>.</w:t>
+      </w:r>
+      <w:r>
+        <w:t>append</w:t>
+      </w:r>
+      <w:r>
+        <w:rPr>
+          <w:lang w:val="ru-RU"/>
+        </w:rPr>
+        <w:t>(</w:t>
+      </w:r>
+      <w:r>
+        <w:t>content</w:t>
+      </w:r>
+      <w:r>
+        <w:rPr>
+          <w:lang w:val="ru-RU"/>
+        </w:rPr>
+        <w:t>)</w:t>
+      </w:r>
+    </w:p>
+    <w:p>
+      <w:pPr>
+        <w:pStyle w:val="12"/>
+        <w:rPr>
+          <w:lang w:val="ru-RU"/>
+        </w:rPr>
       </w:pPr>
     </w:p>
     <w:p>
@@ -44291,56 +45444,71 @@
     <w:p>
       <w:pPr>
         <w:pStyle w:val="14"/>
+        <w:rPr>
+          <w:lang w:val="en-US"/>
+        </w:rPr>
       </w:pPr>
       <w:r>
         <w:lastRenderedPageBreak/>
         <w:t>Приложение</w:t>
       </w:r>
       <w:r>
-        <w:t xml:space="preserve"> </w:t>
-      </w:r>
-      <w:r>
+        <w:rPr>
+          <w:lang w:val="en-US"/>
+        </w:rPr>
+        <w:t xml:space="preserve"> </w:t>
+      </w:r>
+      <w:r>
+        <w:rPr>
+          <w:lang w:val="en-US"/>
+        </w:rPr>
         <w:t>6.</w:t>
       </w:r>
       <w:r>
+        <w:rPr>
+          <w:lang w:val="en-US"/>
+        </w:rPr>
         <w:t xml:space="preserve"> </w:t>
       </w:r>
       <w:r>
         <w:t>Код</w:t>
       </w:r>
       <w:r>
+        <w:rPr>
+          <w:lang w:val="en-US"/>
+        </w:rPr>
         <w:t xml:space="preserve"> </w:t>
       </w:r>
       <w:r>
         <w:t>модуля</w:t>
       </w:r>
       <w:r>
-        <w:t xml:space="preserve"> </w:t>
-      </w:r>
-      <w:r>
         <w:rPr>
           <w:lang w:val="en-US"/>
         </w:rPr>
+        <w:t xml:space="preserve"> </w:t>
+      </w:r>
+      <w:r>
+        <w:rPr>
+          <w:lang w:val="en-US"/>
+        </w:rPr>
         <w:t>lexer</w:t>
       </w:r>
       <w:r>
+        <w:rPr>
+          <w:lang w:val="en-US"/>
+        </w:rPr>
         <w:t>.</w:t>
       </w:r>
     </w:p>
     <w:p>
       <w:pPr>
         <w:pStyle w:val="12"/>
-        <w:rPr>
-          <w:lang w:val="ru-RU"/>
-        </w:rPr>
       </w:pPr>
       <w:r>
         <w:t>import</w:t>
       </w:r>
       <w:r>
-        <w:rPr>
-          <w:lang w:val="ru-RU"/>
-        </w:rPr>
         <w:t xml:space="preserve"> </w:t>
       </w:r>
       <w:r>
@@ -44350,9 +45518,6 @@
     <w:p>
       <w:pPr>
         <w:pStyle w:val="12"/>
-        <w:rPr>
-          <w:lang w:val="ru-RU"/>
-        </w:rPr>
       </w:pPr>
     </w:p>
     <w:p>
@@ -44423,6 +45588,9 @@
     <w:p>
       <w:pPr>
         <w:pStyle w:val="12"/>
+        <w:rPr>
+          <w:lang w:val="ru-RU"/>
+        </w:rPr>
       </w:pPr>
       <w:r>
         <w:rPr>
@@ -44647,80 +45815,53 @@
     <w:p>
       <w:pPr>
         <w:pStyle w:val="12"/>
-        <w:rPr>
-          <w:lang w:val="ru-RU"/>
-        </w:rPr>
       </w:pPr>
       <w:r>
         <w:t xml:space="preserve">                        </w:t>
       </w:r>
       <w:r>
-        <w:rPr>
-          <w:lang w:val="ru-RU"/>
-        </w:rPr>
         <w:t>(</w:t>
       </w:r>
       <w:r>
         <w:t>text</w:t>
       </w:r>
       <w:r>
-        <w:rPr>
-          <w:lang w:val="ru-RU"/>
-        </w:rPr>
         <w:t xml:space="preserve">, </w:t>
       </w:r>
       <w:r>
         <w:t>l</w:t>
       </w:r>
       <w:r>
-        <w:rPr>
-          <w:lang w:val="ru-RU"/>
-        </w:rPr>
         <w:t xml:space="preserve">) = </w:t>
       </w:r>
       <w:r>
         <w:t>lexTag</w:t>
       </w:r>
       <w:r>
-        <w:rPr>
-          <w:lang w:val="ru-RU"/>
-        </w:rPr>
         <w:t>(</w:t>
       </w:r>
       <w:r>
         <w:t>text</w:t>
       </w:r>
       <w:r>
-        <w:rPr>
-          <w:lang w:val="ru-RU"/>
-        </w:rPr>
         <w:t xml:space="preserve">, </w:t>
       </w:r>
       <w:r>
         <w:t>sub</w:t>
       </w:r>
       <w:r>
-        <w:rPr>
-          <w:lang w:val="ru-RU"/>
-        </w:rPr>
         <w:t>_</w:t>
       </w:r>
       <w:r>
         <w:t>token</w:t>
       </w:r>
       <w:r>
-        <w:rPr>
-          <w:lang w:val="ru-RU"/>
-        </w:rPr>
         <w:t>_</w:t>
       </w:r>
       <w:r>
         <w:t>exprs</w:t>
       </w:r>
       <w:r>
-        <w:rPr>
-          <w:lang w:val="ru-RU"/>
-        </w:rPr>
         <w:t xml:space="preserve">[0]) </w:t>
       </w:r>
     </w:p>
@@ -44732,9 +45873,6 @@
         </w:rPr>
       </w:pPr>
       <w:r>
-        <w:rPr>
-          <w:lang w:val="ru-RU"/>
-        </w:rPr>
         <w:t xml:space="preserve">                         </w:t>
       </w:r>
       <w:r>
@@ -44984,44 +46122,29 @@
     <w:p>
       <w:pPr>
         <w:pStyle w:val="12"/>
-        <w:rPr>
-          <w:lang w:val="ru-RU"/>
-        </w:rPr>
       </w:pPr>
       <w:r>
         <w:t xml:space="preserve">                        tokens</w:t>
       </w:r>
       <w:r>
-        <w:rPr>
-          <w:lang w:val="ru-RU"/>
-        </w:rPr>
         <w:t>.</w:t>
       </w:r>
       <w:r>
         <w:t>append</w:t>
       </w:r>
       <w:r>
-        <w:rPr>
-          <w:lang w:val="ru-RU"/>
-        </w:rPr>
         <w:t>(('\</w:t>
       </w:r>
       <w:r>
         <w:t>n</w:t>
       </w:r>
       <w:r>
-        <w:rPr>
-          <w:lang w:val="ru-RU"/>
-        </w:rPr>
         <w:t>', '</w:t>
       </w:r>
       <w:r>
         <w:t>LINE</w:t>
       </w:r>
       <w:r>
-        <w:rPr>
-          <w:lang w:val="ru-RU"/>
-        </w:rPr>
         <w:t xml:space="preserve">')) </w:t>
       </w:r>
     </w:p>
@@ -45033,9 +46156,6 @@
         </w:rPr>
       </w:pPr>
       <w:r>
-        <w:rPr>
-          <w:lang w:val="ru-RU"/>
-        </w:rPr>
         <w:t xml:space="preserve">                        </w:t>
       </w:r>
       <w:r>
@@ -45165,17 +46285,26 @@
     <w:p>
       <w:pPr>
         <w:pStyle w:val="12"/>
+        <w:rPr>
+          <w:lang w:val="ru-RU"/>
+        </w:rPr>
       </w:pPr>
       <w:r>
         <w:t xml:space="preserve">    return</w:t>
       </w:r>
       <w:r>
+        <w:rPr>
+          <w:lang w:val="ru-RU"/>
+        </w:rPr>
         <w:t xml:space="preserve"> </w:t>
       </w:r>
       <w:r>
         <w:t>tokens</w:t>
       </w:r>
       <w:r>
+        <w:rPr>
+          <w:lang w:val="ru-RU"/>
+        </w:rPr>
         <w:t xml:space="preserve"> # </w:t>
       </w:r>
       <w:r>
@@ -45185,6 +46314,9 @@
         <w:t>возвращаем</w:t>
       </w:r>
       <w:r>
+        <w:rPr>
+          <w:lang w:val="ru-RU"/>
+        </w:rPr>
         <w:t xml:space="preserve"> </w:t>
       </w:r>
       <w:r>
@@ -45197,6 +46329,9 @@
     <w:p>
       <w:pPr>
         <w:pStyle w:val="12"/>
+        <w:rPr>
+          <w:lang w:val="ru-RU"/>
+        </w:rPr>
       </w:pPr>
     </w:p>
     <w:p>
@@ -45264,62 +46399,41 @@
     <w:p>
       <w:pPr>
         <w:pStyle w:val="12"/>
-        <w:rPr>
-          <w:lang w:val="ru-RU"/>
-        </w:rPr>
       </w:pPr>
       <w:r>
         <w:t xml:space="preserve">        for</w:t>
       </w:r>
       <w:r>
-        <w:rPr>
-          <w:lang w:val="ru-RU"/>
-        </w:rPr>
         <w:t xml:space="preserve"> </w:t>
       </w:r>
       <w:r>
         <w:t>token</w:t>
       </w:r>
       <w:r>
-        <w:rPr>
-          <w:lang w:val="ru-RU"/>
-        </w:rPr>
         <w:t>_</w:t>
       </w:r>
       <w:r>
         <w:t>expr</w:t>
       </w:r>
       <w:r>
-        <w:rPr>
-          <w:lang w:val="ru-RU"/>
-        </w:rPr>
         <w:t xml:space="preserve"> </w:t>
       </w:r>
       <w:r>
         <w:t>in</w:t>
       </w:r>
       <w:r>
-        <w:rPr>
-          <w:lang w:val="ru-RU"/>
-        </w:rPr>
         <w:t xml:space="preserve"> </w:t>
       </w:r>
       <w:r>
         <w:t>token</w:t>
       </w:r>
       <w:r>
-        <w:rPr>
-          <w:lang w:val="ru-RU"/>
-        </w:rPr>
         <w:t>_</w:t>
       </w:r>
       <w:r>
         <w:t>exprs</w:t>
       </w:r>
       <w:r>
-        <w:rPr>
-          <w:lang w:val="ru-RU"/>
-        </w:rPr>
         <w:t xml:space="preserve">: </w:t>
       </w:r>
     </w:p>
@@ -45331,9 +46445,6 @@
         </w:rPr>
       </w:pPr>
       <w:r>
-        <w:rPr>
-          <w:lang w:val="ru-RU"/>
-        </w:rPr>
         <w:t xml:space="preserve">        </w:t>
       </w:r>
       <w:r>
@@ -45433,9 +46544,6 @@
     <w:p>
       <w:pPr>
         <w:pStyle w:val="12"/>
-        <w:rPr>
-          <w:lang w:val="ru-RU"/>
-        </w:rPr>
       </w:pPr>
       <w:r>
         <w:t xml:space="preserve">                        </w:t>
@@ -45444,27 +46552,18 @@
         <w:t>token</w:t>
       </w:r>
       <w:r>
-        <w:rPr>
-          <w:lang w:val="ru-RU"/>
-        </w:rPr>
         <w:t xml:space="preserve"> = (</w:t>
       </w:r>
       <w:r>
         <w:t>text</w:t>
       </w:r>
       <w:r>
-        <w:rPr>
-          <w:lang w:val="ru-RU"/>
-        </w:rPr>
         <w:t xml:space="preserve">, </w:t>
       </w:r>
       <w:r>
         <w:t>tag</w:t>
       </w:r>
       <w:r>
-        <w:rPr>
-          <w:lang w:val="ru-RU"/>
-        </w:rPr>
         <w:t xml:space="preserve">) </w:t>
       </w:r>
     </w:p>
@@ -45476,9 +46575,6 @@
         </w:rPr>
       </w:pPr>
       <w:r>
-        <w:rPr>
-          <w:lang w:val="ru-RU"/>
-        </w:rPr>
         <w:t xml:space="preserve">                        </w:t>
       </w:r>
       <w:r>
@@ -45585,9 +46681,9 @@
       </w:pPr>
     </w:p>
     <w:sectPr>
-      <w:headerReference w:type="default" r:id="rId77"/>
-      <w:footerReference w:type="default" r:id="rId78"/>
-      <w:footerReference w:type="first" r:id="rId79"/>
+      <w:headerReference w:type="default" r:id="rId81"/>
+      <w:footerReference w:type="default" r:id="rId82"/>
+      <w:footerReference w:type="first" r:id="rId83"/>
       <w:pgSz w:w="11906" w:h="16838"/>
       <w:pgMar w:top="1134" w:right="850" w:bottom="1134" w:left="1701" w:header="708" w:footer="708" w:gutter="0"/>
       <w:cols w:space="708"/>
@@ -49254,17 +50350,18 @@
     <w:uiPriority w:val="9"/>
     <w:unhideWhenUsed/>
     <w:qFormat/>
-    <w:rsid w:val="00890BD2"/>
+    <w:rsid w:val="00991D4E"/>
     <w:pPr>
       <w:keepNext/>
       <w:keepLines/>
-      <w:spacing w:before="40" w:after="0"/>
+      <w:spacing w:before="120" w:after="120"/>
+      <w:jc w:val="center"/>
       <w:outlineLvl w:val="2"/>
     </w:pPr>
     <w:rPr>
-      <w:rFonts w:asciiTheme="majorHAnsi" w:eastAsiaTheme="majorEastAsia" w:hAnsiTheme="majorHAnsi" w:cstheme="majorBidi"/>
-      <w:color w:val="1F4D78" w:themeColor="accent1" w:themeShade="7F"/>
-      <w:sz w:val="24"/>
+      <w:rFonts w:ascii="Times New Roman" w:eastAsiaTheme="majorEastAsia" w:hAnsi="Times New Roman" w:cstheme="majorBidi"/>
+      <w:b/>
+      <w:sz w:val="28"/>
       <w:szCs w:val="24"/>
     </w:rPr>
   </w:style>
@@ -49508,6 +50605,7 @@
     <w:name w:val="caption"/>
     <w:basedOn w:val="a"/>
     <w:next w:val="a"/>
+    <w:link w:val="af"/>
     <w:uiPriority w:val="35"/>
     <w:unhideWhenUsed/>
     <w:qFormat/>
@@ -49528,11 +50626,11 @@
     <w:basedOn w:val="a0"/>
     <w:link w:val="3"/>
     <w:uiPriority w:val="9"/>
-    <w:rsid w:val="00890BD2"/>
+    <w:rsid w:val="00991D4E"/>
     <w:rPr>
-      <w:rFonts w:asciiTheme="majorHAnsi" w:eastAsiaTheme="majorEastAsia" w:hAnsiTheme="majorHAnsi" w:cstheme="majorBidi"/>
-      <w:color w:val="1F4D78" w:themeColor="accent1" w:themeShade="7F"/>
-      <w:sz w:val="24"/>
+      <w:rFonts w:ascii="Times New Roman" w:eastAsiaTheme="majorEastAsia" w:hAnsi="Times New Roman" w:cstheme="majorBidi"/>
+      <w:b/>
+      <w:sz w:val="28"/>
       <w:szCs w:val="24"/>
     </w:rPr>
   </w:style>
@@ -49549,7 +50647,7 @@
       <w:ind w:left="440"/>
     </w:pPr>
   </w:style>
-  <w:style w:type="table" w:styleId="af">
+  <w:style w:type="table" w:styleId="af0">
     <w:name w:val="Table Grid"/>
     <w:basedOn w:val="a1"/>
     <w:uiPriority w:val="39"/>
@@ -49568,7 +50666,7 @@
       </w:tblBorders>
     </w:tblPr>
   </w:style>
-  <w:style w:type="character" w:styleId="af0">
+  <w:style w:type="character" w:styleId="af1">
     <w:name w:val="Placeholder Text"/>
     <w:basedOn w:val="a0"/>
     <w:uiPriority w:val="99"/>
@@ -49628,7 +50726,7 @@
       <w:lang w:eastAsia="ru-RU"/>
     </w:rPr>
   </w:style>
-  <w:style w:type="paragraph" w:styleId="af1">
+  <w:style w:type="paragraph" w:styleId="af2">
     <w:name w:val="Normal (Web)"/>
     <w:basedOn w:val="a"/>
     <w:uiPriority w:val="99"/>
@@ -49645,7 +50743,7 @@
       <w:lang w:eastAsia="ru-RU"/>
     </w:rPr>
   </w:style>
-  <w:style w:type="character" w:styleId="af2">
+  <w:style w:type="character" w:styleId="af3">
     <w:name w:val="Strong"/>
     <w:basedOn w:val="a0"/>
     <w:uiPriority w:val="22"/>
@@ -49679,17 +50777,17 @@
     <w:basedOn w:val="a0"/>
     <w:rsid w:val="00BE4288"/>
   </w:style>
-  <w:style w:type="paragraph" w:customStyle="1" w:styleId="af3">
+  <w:style w:type="paragraph" w:customStyle="1" w:styleId="af4">
     <w:name w:val="код"/>
     <w:basedOn w:val="12"/>
-    <w:link w:val="af4"/>
+    <w:link w:val="af5"/>
     <w:qFormat/>
     <w:rsid w:val="00785B27"/>
   </w:style>
-  <w:style w:type="character" w:customStyle="1" w:styleId="af4">
+  <w:style w:type="character" w:customStyle="1" w:styleId="af5">
     <w:name w:val="код Знак"/>
     <w:basedOn w:val="HTML0"/>
-    <w:link w:val="af3"/>
+    <w:link w:val="af4"/>
     <w:rsid w:val="00785B27"/>
     <w:rPr>
       <w:rFonts w:ascii="Courier New" w:eastAsia="Times New Roman" w:hAnsi="Courier New" w:cs="Courier New"/>
@@ -49726,10 +50824,10 @@
       <w:lang w:val="en-US" w:eastAsia="ru-RU"/>
     </w:rPr>
   </w:style>
-  <w:style w:type="paragraph" w:styleId="af5">
+  <w:style w:type="paragraph" w:styleId="af6">
     <w:name w:val="Balloon Text"/>
     <w:basedOn w:val="a"/>
-    <w:link w:val="af6"/>
+    <w:link w:val="af7"/>
     <w:uiPriority w:val="99"/>
     <w:semiHidden/>
     <w:unhideWhenUsed/>
@@ -49743,10 +50841,10 @@
       <w:szCs w:val="16"/>
     </w:rPr>
   </w:style>
-  <w:style w:type="character" w:customStyle="1" w:styleId="af6">
+  <w:style w:type="character" w:customStyle="1" w:styleId="af7">
     <w:name w:val="Текст выноски Знак"/>
     <w:basedOn w:val="a0"/>
-    <w:link w:val="af5"/>
+    <w:link w:val="af6"/>
     <w:uiPriority w:val="99"/>
     <w:semiHidden/>
     <w:rsid w:val="004A4A07"/>
@@ -49770,7 +50868,7 @@
       <w:color w:val="2E74B5" w:themeColor="accent1" w:themeShade="BF"/>
     </w:rPr>
   </w:style>
-  <w:style w:type="character" w:styleId="af7">
+  <w:style w:type="character" w:styleId="af8">
     <w:name w:val="Unresolved Mention"/>
     <w:basedOn w:val="a0"/>
     <w:uiPriority w:val="99"/>
@@ -49782,9 +50880,9 @@
       <w:shd w:val="clear" w:color="auto" w:fill="E1DFDD"/>
     </w:rPr>
   </w:style>
-  <w:style w:type="paragraph" w:styleId="af8">
+  <w:style w:type="paragraph" w:styleId="af9">
     <w:name w:val="No Spacing"/>
-    <w:link w:val="af9"/>
+    <w:link w:val="afa"/>
     <w:uiPriority w:val="1"/>
     <w:qFormat/>
     <w:rsid w:val="0098186A"/>
@@ -49794,7 +50892,7 @@
   </w:style>
   <w:style w:type="paragraph" w:customStyle="1" w:styleId="14">
     <w:name w:val="Стиль1"/>
-    <w:basedOn w:val="af8"/>
+    <w:basedOn w:val="af9"/>
     <w:link w:val="15"/>
     <w:qFormat/>
     <w:rsid w:val="0022297F"/>
@@ -49808,22 +50906,68 @@
       <w:sz w:val="28"/>
     </w:rPr>
   </w:style>
-  <w:style w:type="character" w:customStyle="1" w:styleId="af9">
+  <w:style w:type="character" w:customStyle="1" w:styleId="afa">
     <w:name w:val="Без интервала Знак"/>
     <w:basedOn w:val="a0"/>
-    <w:link w:val="af8"/>
+    <w:link w:val="af9"/>
     <w:uiPriority w:val="1"/>
     <w:rsid w:val="0022297F"/>
   </w:style>
   <w:style w:type="character" w:customStyle="1" w:styleId="15">
     <w:name w:val="Стиль1 Знак"/>
-    <w:basedOn w:val="af9"/>
+    <w:basedOn w:val="afa"/>
     <w:link w:val="14"/>
     <w:rsid w:val="0022297F"/>
     <w:rPr>
       <w:rFonts w:ascii="Times New Roman" w:hAnsi="Times New Roman"/>
       <w:b/>
       <w:sz w:val="28"/>
+    </w:rPr>
+  </w:style>
+  <w:style w:type="paragraph" w:customStyle="1" w:styleId="afb">
+    <w:name w:val="Картинка"/>
+    <w:basedOn w:val="ae"/>
+    <w:link w:val="afc"/>
+    <w:qFormat/>
+    <w:rsid w:val="009125AB"/>
+    <w:pPr>
+      <w:jc w:val="center"/>
+    </w:pPr>
+    <w:rPr>
+      <w:rFonts w:ascii="Times New Roman" w:hAnsi="Times New Roman" w:cs="Times New Roman"/>
+      <w:i w:val="0"/>
+      <w:iCs w:val="0"/>
+      <w:color w:val="auto"/>
+      <w:sz w:val="28"/>
+      <w:szCs w:val="28"/>
+    </w:rPr>
+  </w:style>
+  <w:style w:type="character" w:customStyle="1" w:styleId="af">
+    <w:name w:val="Название объекта Знак"/>
+    <w:basedOn w:val="a0"/>
+    <w:link w:val="ae"/>
+    <w:uiPriority w:val="35"/>
+    <w:rsid w:val="009125AB"/>
+    <w:rPr>
+      <w:i/>
+      <w:iCs/>
+      <w:color w:val="44546A" w:themeColor="text2"/>
+      <w:sz w:val="18"/>
+      <w:szCs w:val="18"/>
+    </w:rPr>
+  </w:style>
+  <w:style w:type="character" w:customStyle="1" w:styleId="afc">
+    <w:name w:val="Картинка Знак"/>
+    <w:basedOn w:val="af"/>
+    <w:link w:val="afb"/>
+    <w:rsid w:val="009125AB"/>
+    <w:rPr>
+      <w:rFonts w:ascii="Times New Roman" w:hAnsi="Times New Roman" w:cs="Times New Roman"/>
+      <w:i w:val="0"/>
+      <w:iCs w:val="0"/>
+      <w:color w:val="44546A" w:themeColor="text2"/>
+      <w:sz w:val="28"/>
+      <w:szCs w:val="28"/>
     </w:rPr>
   </w:style>
 </w:styles>

</xml_diff>